<commit_message>
Added extra whitespace to some citations in test file
</commit_message>
<xml_diff>
--- a/tests/test-cases/test-case-2.docx
+++ b/tests/test-cases/test-case-2.docx
@@ -393,25 +393,7 @@
           <w:sz w:val="24"/>
           <w:szCs w:val="24"/>
         </w:rPr>
-        <w:t xml:space="preserve">Supreme Court of Judicature Act, </w:t>
-      </w:r>
-      <w:proofErr w:type="spellStart"/>
-      <w:r>
-        <w:rPr>
-          <w:rFonts w:ascii="Garamond" w:hAnsi="Garamond"/>
-          <w:sz w:val="24"/>
-          <w:szCs w:val="24"/>
-        </w:rPr>
-        <w:t>ss</w:t>
-      </w:r>
-      <w:proofErr w:type="spellEnd"/>
-      <w:r>
-        <w:rPr>
-          <w:rFonts w:ascii="Garamond" w:hAnsi="Garamond"/>
-          <w:sz w:val="24"/>
-          <w:szCs w:val="24"/>
-        </w:rPr>
-        <w:t xml:space="preserve"> 18A, 18D, 18F</w:t>
+        <w:t>Supreme Court of Judicature Act, ss 18A, 18D, 18F</w:t>
       </w:r>
     </w:p>
     <w:p>
@@ -507,27 +489,7 @@
           <w:sz w:val="24"/>
           <w:szCs w:val="24"/>
         </w:rPr>
-        <w:t xml:space="preserve">IM </w:t>
-      </w:r>
-      <w:proofErr w:type="spellStart"/>
-      <w:r>
-        <w:rPr>
-          <w:rFonts w:ascii="Garamond" w:hAnsi="Garamond"/>
-          <w:i/>
-          <w:sz w:val="24"/>
-          <w:szCs w:val="24"/>
-        </w:rPr>
-        <w:t>Skaugen</w:t>
-      </w:r>
-      <w:proofErr w:type="spellEnd"/>
-      <w:r>
-        <w:rPr>
-          <w:rFonts w:ascii="Garamond" w:hAnsi="Garamond"/>
-          <w:i/>
-          <w:sz w:val="24"/>
-          <w:szCs w:val="24"/>
-        </w:rPr>
-        <w:t xml:space="preserve"> SE v MAN Diesel &amp; Turbo SE </w:t>
+        <w:t xml:space="preserve">IM Skaugen SE v MAN Diesel &amp; Turbo SE </w:t>
       </w:r>
       <w:r>
         <w:rPr>
@@ -543,25 +505,7 @@
           <w:sz w:val="24"/>
           <w:szCs w:val="24"/>
         </w:rPr>
-        <w:t>, [20]</w:t>
-      </w:r>
-      <w:proofErr w:type="gramStart"/>
-      <w:r>
-        <w:rPr>
-          <w:rFonts w:ascii="Garamond" w:hAnsi="Garamond"/>
-          <w:sz w:val="24"/>
-          <w:szCs w:val="24"/>
-        </w:rPr>
-        <w:t>-[</w:t>
-      </w:r>
-      <w:proofErr w:type="gramEnd"/>
-      <w:r>
-        <w:rPr>
-          <w:rFonts w:ascii="Garamond" w:hAnsi="Garamond"/>
-          <w:sz w:val="24"/>
-          <w:szCs w:val="24"/>
-        </w:rPr>
-        <w:t>32], [107]-[116], [139], [141]-[145]</w:t>
+        <w:t>, [20]-[32], [107]-[116], [139], [141]-[145]</w:t>
       </w:r>
     </w:p>
     <w:p>
@@ -575,138 +519,116 @@
           <w:szCs w:val="24"/>
         </w:rPr>
       </w:pPr>
-      <w:proofErr w:type="spellStart"/>
-      <w:r>
-        <w:rPr>
-          <w:rFonts w:ascii="Garamond" w:hAnsi="Garamond"/>
-          <w:i/>
-          <w:sz w:val="24"/>
-          <w:szCs w:val="24"/>
-        </w:rPr>
-        <w:t>Rappo</w:t>
-      </w:r>
-      <w:proofErr w:type="spellEnd"/>
-      <w:r>
-        <w:rPr>
-          <w:rFonts w:ascii="Garamond" w:hAnsi="Garamond"/>
-          <w:i/>
-          <w:sz w:val="24"/>
-          <w:szCs w:val="24"/>
-        </w:rPr>
-        <w:t xml:space="preserve">, Tania v Accent Delight International Ltd </w:t>
-      </w:r>
-      <w:r>
-        <w:rPr>
-          <w:rFonts w:ascii="Garamond" w:hAnsi="Garamond"/>
-          <w:sz w:val="24"/>
-          <w:szCs w:val="24"/>
-        </w:rPr>
-        <w:t>[2017] 2 SLR 265</w:t>
-      </w:r>
-    </w:p>
-    <w:p>
-      <w:pPr>
-        <w:spacing w:after="0" w:line="240" w:lineRule="auto"/>
-        <w:jc w:val="both"/>
-        <w:rPr>
-          <w:rFonts w:ascii="Garamond" w:hAnsi="Garamond"/>
-          <w:sz w:val="24"/>
-          <w:szCs w:val="24"/>
-        </w:rPr>
-      </w:pPr>
-      <w:proofErr w:type="spellStart"/>
-      <w:r>
-        <w:rPr>
-          <w:rFonts w:ascii="Garamond" w:hAnsi="Garamond"/>
-          <w:i/>
-          <w:sz w:val="24"/>
-          <w:szCs w:val="24"/>
-        </w:rPr>
-        <w:t>Sinco</w:t>
-      </w:r>
-      <w:proofErr w:type="spellEnd"/>
-      <w:r>
-        <w:rPr>
-          <w:rFonts w:ascii="Garamond" w:hAnsi="Garamond"/>
-          <w:i/>
-          <w:sz w:val="24"/>
-          <w:szCs w:val="24"/>
-        </w:rPr>
-        <w:t xml:space="preserve"> Technologies Pte Ltd v Singapore Chi Cheng Pte Ltd </w:t>
-      </w:r>
-      <w:r>
-        <w:rPr>
-          <w:rFonts w:ascii="Garamond" w:hAnsi="Garamond"/>
-          <w:sz w:val="24"/>
-          <w:szCs w:val="24"/>
-        </w:rPr>
-        <w:t>[2017] SGHC 234, [64]</w:t>
-      </w:r>
-      <w:proofErr w:type="gramStart"/>
-      <w:r>
-        <w:rPr>
-          <w:rFonts w:ascii="Garamond" w:hAnsi="Garamond"/>
-          <w:sz w:val="24"/>
-          <w:szCs w:val="24"/>
-        </w:rPr>
-        <w:t>-[</w:t>
-      </w:r>
-      <w:proofErr w:type="gramEnd"/>
-      <w:r>
-        <w:rPr>
-          <w:rFonts w:ascii="Garamond" w:hAnsi="Garamond"/>
-          <w:sz w:val="24"/>
-          <w:szCs w:val="24"/>
-        </w:rPr>
-        <w:t>67]</w:t>
-      </w:r>
-    </w:p>
-    <w:p>
-      <w:pPr>
-        <w:spacing w:after="0" w:line="240" w:lineRule="auto"/>
-        <w:jc w:val="both"/>
-        <w:rPr>
-          <w:rFonts w:ascii="Garamond" w:hAnsi="Garamond"/>
-          <w:sz w:val="24"/>
-          <w:szCs w:val="24"/>
-        </w:rPr>
-      </w:pPr>
-      <w:r>
-        <w:rPr>
-          <w:rFonts w:ascii="Garamond" w:hAnsi="Garamond"/>
-          <w:i/>
-          <w:sz w:val="24"/>
-          <w:szCs w:val="24"/>
-        </w:rPr>
-        <w:t xml:space="preserve">BNP Paribas Wealth Management v Jacob </w:t>
-      </w:r>
-      <w:proofErr w:type="spellStart"/>
-      <w:r>
-        <w:rPr>
-          <w:rFonts w:ascii="Garamond" w:hAnsi="Garamond"/>
-          <w:i/>
-          <w:sz w:val="24"/>
-          <w:szCs w:val="24"/>
-        </w:rPr>
-        <w:t>Agam</w:t>
-      </w:r>
-      <w:proofErr w:type="spellEnd"/>
-      <w:r>
-        <w:rPr>
-          <w:rFonts w:ascii="Garamond" w:hAnsi="Garamond"/>
-          <w:i/>
-          <w:sz w:val="24"/>
-          <w:szCs w:val="24"/>
-        </w:rPr>
-        <w:t xml:space="preserve"> </w:t>
-      </w:r>
-      <w:r>
-        <w:rPr>
-          <w:rFonts w:ascii="Garamond" w:hAnsi="Garamond"/>
-          <w:sz w:val="24"/>
-          <w:szCs w:val="24"/>
-        </w:rPr>
-        <w:t>[2017] 3 SLR 27</w:t>
+      <w:r>
+        <w:rPr>
+          <w:rFonts w:ascii="Garamond" w:hAnsi="Garamond"/>
+          <w:i/>
+          <w:sz w:val="24"/>
+          <w:szCs w:val="24"/>
+        </w:rPr>
+        <w:t xml:space="preserve">Rappo, Tania v Accent Delight International Ltd </w:t>
+      </w:r>
+      <w:r>
+        <w:rPr>
+          <w:rFonts w:ascii="Garamond" w:hAnsi="Garamond"/>
+          <w:sz w:val="24"/>
+          <w:szCs w:val="24"/>
+        </w:rPr>
+        <w:t>[2017] 2 SLR</w:t>
+      </w:r>
+      <w:ins w:id="0" w:author="NG Jun Xuan" w:date="2018-07-23T13:59:00Z">
+        <w:r>
+          <w:rPr>
+            <w:rFonts w:ascii="Garamond" w:hAnsi="Garamond"/>
+            <w:sz w:val="24"/>
+            <w:szCs w:val="24"/>
+          </w:rPr>
+          <w:t xml:space="preserve">        </w:t>
+        </w:r>
+      </w:ins>
+      <w:bookmarkStart w:id="1" w:name="_GoBack"/>
+      <w:bookmarkEnd w:id="1"/>
+      <w:r>
+        <w:rPr>
+          <w:rFonts w:ascii="Garamond" w:hAnsi="Garamond"/>
+          <w:sz w:val="24"/>
+          <w:szCs w:val="24"/>
+        </w:rPr>
+        <w:t xml:space="preserve"> 265</w:t>
+      </w:r>
+    </w:p>
+    <w:p>
+      <w:pPr>
+        <w:spacing w:after="0" w:line="240" w:lineRule="auto"/>
+        <w:jc w:val="both"/>
+        <w:rPr>
+          <w:rFonts w:ascii="Garamond" w:hAnsi="Garamond"/>
+          <w:sz w:val="24"/>
+          <w:szCs w:val="24"/>
+        </w:rPr>
+      </w:pPr>
+      <w:r>
+        <w:rPr>
+          <w:rFonts w:ascii="Garamond" w:hAnsi="Garamond"/>
+          <w:i/>
+          <w:sz w:val="24"/>
+          <w:szCs w:val="24"/>
+        </w:rPr>
+        <w:t xml:space="preserve">Sinco Technologies Pte Ltd v Singapore Chi Cheng Pte Ltd </w:t>
+      </w:r>
+      <w:r>
+        <w:rPr>
+          <w:rFonts w:ascii="Garamond" w:hAnsi="Garamond"/>
+          <w:sz w:val="24"/>
+          <w:szCs w:val="24"/>
+        </w:rPr>
+        <w:t>[2017] SGHC 234, [64]-[67]</w:t>
+      </w:r>
+    </w:p>
+    <w:p>
+      <w:pPr>
+        <w:spacing w:after="0" w:line="240" w:lineRule="auto"/>
+        <w:jc w:val="both"/>
+        <w:rPr>
+          <w:rFonts w:ascii="Garamond" w:hAnsi="Garamond"/>
+          <w:sz w:val="24"/>
+          <w:szCs w:val="24"/>
+        </w:rPr>
+      </w:pPr>
+      <w:r>
+        <w:rPr>
+          <w:rFonts w:ascii="Garamond" w:hAnsi="Garamond"/>
+          <w:i/>
+          <w:sz w:val="24"/>
+          <w:szCs w:val="24"/>
+        </w:rPr>
+        <w:t xml:space="preserve">BNP Paribas Wealth Management v Jacob Agam </w:t>
+      </w:r>
+      <w:r>
+        <w:rPr>
+          <w:rFonts w:ascii="Garamond" w:hAnsi="Garamond"/>
+          <w:sz w:val="24"/>
+          <w:szCs w:val="24"/>
+        </w:rPr>
+        <w:t xml:space="preserve">[2017] 3 </w:t>
+      </w:r>
+      <w:ins w:id="2" w:author="NG Jun Xuan" w:date="2018-07-23T13:59:00Z">
+        <w:r>
+          <w:rPr>
+            <w:rFonts w:ascii="Garamond" w:hAnsi="Garamond"/>
+            <w:sz w:val="24"/>
+            <w:szCs w:val="24"/>
+          </w:rPr>
+          <w:t xml:space="preserve">      </w:t>
+        </w:r>
+      </w:ins>
+      <w:r>
+        <w:rPr>
+          <w:rFonts w:ascii="Garamond" w:hAnsi="Garamond"/>
+          <w:sz w:val="24"/>
+          <w:szCs w:val="24"/>
+        </w:rPr>
+        <w:t>SLR 27</w:t>
       </w:r>
     </w:p>
     <w:p>
@@ -912,27 +834,7 @@
           <w:sz w:val="24"/>
           <w:szCs w:val="24"/>
         </w:rPr>
-        <w:t xml:space="preserve"> Yong </w:t>
-      </w:r>
-      <w:proofErr w:type="spellStart"/>
-      <w:r>
-        <w:rPr>
-          <w:rFonts w:ascii="Garamond" w:hAnsi="Garamond"/>
-          <w:i/>
-          <w:sz w:val="24"/>
-          <w:szCs w:val="24"/>
-        </w:rPr>
-        <w:t>Pung</w:t>
-      </w:r>
-      <w:proofErr w:type="spellEnd"/>
-      <w:r>
-        <w:rPr>
-          <w:rFonts w:ascii="Garamond" w:hAnsi="Garamond"/>
-          <w:i/>
-          <w:sz w:val="24"/>
-          <w:szCs w:val="24"/>
-        </w:rPr>
-        <w:t xml:space="preserve"> How Professorship of Law Lecture 2015 </w:t>
+        <w:t xml:space="preserve"> Yong Pung How Professorship of Law Lecture 2015 </w:t>
       </w:r>
     </w:p>
     <w:p>
@@ -1003,33 +905,15 @@
           <w:sz w:val="24"/>
           <w:szCs w:val="24"/>
         </w:rPr>
-        <w:t xml:space="preserve">the Law Reform Committee on </w:t>
-      </w:r>
-      <w:proofErr w:type="gramStart"/>
-      <w:r>
-        <w:rPr>
-          <w:rFonts w:ascii="Garamond" w:hAnsi="Garamond"/>
-          <w:sz w:val="24"/>
-          <w:szCs w:val="24"/>
-        </w:rPr>
-        <w:t xml:space="preserve">the </w:t>
-      </w:r>
-      <w:r>
-        <w:rPr>
-          <w:rFonts w:ascii="Garamond" w:hAnsi="Garamond"/>
-          <w:sz w:val="24"/>
-          <w:szCs w:val="24"/>
-        </w:rPr>
-        <w:t>Hague</w:t>
-      </w:r>
-      <w:proofErr w:type="gramEnd"/>
-      <w:r>
-        <w:rPr>
-          <w:rFonts w:ascii="Garamond" w:hAnsi="Garamond"/>
-          <w:sz w:val="24"/>
-          <w:szCs w:val="24"/>
-        </w:rPr>
-        <w:t xml:space="preserve"> Convention on Choice of Court Agreements 2005</w:t>
+        <w:t xml:space="preserve">the Law Reform Committee on the </w:t>
+      </w:r>
+      <w:r>
+        <w:rPr>
+          <w:rFonts w:ascii="Garamond" w:hAnsi="Garamond"/>
+          <w:sz w:val="24"/>
+          <w:szCs w:val="24"/>
+        </w:rPr>
+        <w:t>Hague Convention on Choice of Court Agreements 2005</w:t>
       </w:r>
     </w:p>
     <w:p>
@@ -1240,21 +1124,169 @@
         </w:rPr>
         <w:t xml:space="preserve">Is the </w:t>
       </w:r>
-      <w:proofErr w:type="spellStart"/>
-      <w:r>
-        <w:rPr>
-          <w:rFonts w:ascii="Garamond" w:hAnsi="Garamond"/>
-          <w:i/>
-          <w:sz w:val="24"/>
-          <w:szCs w:val="24"/>
-        </w:rPr>
-        <w:t>Spiliada</w:t>
-      </w:r>
-      <w:proofErr w:type="spellEnd"/>
-      <w:r>
-        <w:rPr>
-          <w:rFonts w:ascii="Garamond" w:hAnsi="Garamond"/>
-          <w:i/>
+      <w:r>
+        <w:rPr>
+          <w:rFonts w:ascii="Garamond" w:hAnsi="Garamond"/>
+          <w:i/>
+          <w:sz w:val="24"/>
+          <w:szCs w:val="24"/>
+        </w:rPr>
+        <w:t xml:space="preserve">Spiliada </w:t>
+      </w:r>
+      <w:r>
+        <w:rPr>
+          <w:rFonts w:ascii="Garamond" w:hAnsi="Garamond"/>
+          <w:sz w:val="24"/>
+          <w:szCs w:val="24"/>
+        </w:rPr>
+        <w:t>test relevant? Should it be relevant?</w:t>
+      </w:r>
+      <w:r>
+        <w:rPr>
+          <w:rFonts w:ascii="Garamond" w:hAnsi="Garamond"/>
+          <w:sz w:val="24"/>
+          <w:szCs w:val="24"/>
+        </w:rPr>
+        <w:t xml:space="preserve"> Is the Australian test of </w:t>
+      </w:r>
+      <w:r>
+        <w:rPr>
+          <w:rFonts w:ascii="Garamond" w:hAnsi="Garamond"/>
+          <w:i/>
+          <w:sz w:val="24"/>
+          <w:szCs w:val="24"/>
+        </w:rPr>
+        <w:t xml:space="preserve">forum non conveniens </w:t>
+      </w:r>
+      <w:r>
+        <w:rPr>
+          <w:rFonts w:ascii="Garamond" w:hAnsi="Garamond"/>
+          <w:sz w:val="24"/>
+          <w:szCs w:val="24"/>
+        </w:rPr>
+        <w:t>relevant? Should it be relevant?</w:t>
+      </w:r>
+    </w:p>
+    <w:p>
+      <w:pPr>
+        <w:spacing w:after="0" w:line="240" w:lineRule="auto"/>
+        <w:jc w:val="both"/>
+        <w:rPr>
+          <w:rFonts w:ascii="Garamond" w:hAnsi="Garamond"/>
+          <w:sz w:val="24"/>
+          <w:szCs w:val="24"/>
+        </w:rPr>
+      </w:pPr>
+    </w:p>
+    <w:p>
+      <w:pPr>
+        <w:spacing w:after="0" w:line="240" w:lineRule="auto"/>
+        <w:jc w:val="both"/>
+        <w:rPr>
+          <w:rFonts w:ascii="Garamond" w:hAnsi="Garamond"/>
+          <w:sz w:val="24"/>
+          <w:szCs w:val="24"/>
+        </w:rPr>
+      </w:pPr>
+      <w:r>
+        <w:rPr>
+          <w:rFonts w:ascii="Garamond" w:hAnsi="Garamond"/>
+          <w:sz w:val="24"/>
+          <w:szCs w:val="24"/>
+        </w:rPr>
+        <w:t xml:space="preserve">4. Is </w:t>
+      </w:r>
+      <w:r>
+        <w:rPr>
+          <w:rFonts w:ascii="Garamond" w:hAnsi="Garamond"/>
+          <w:sz w:val="24"/>
+          <w:szCs w:val="24"/>
+        </w:rPr>
+        <w:t>the possibility of transfer of the case from the High Court (</w:t>
+      </w:r>
+      <w:r>
+        <w:rPr>
+          <w:rFonts w:ascii="Garamond" w:hAnsi="Garamond"/>
+          <w:i/>
+          <w:sz w:val="24"/>
+          <w:szCs w:val="24"/>
+        </w:rPr>
+        <w:t xml:space="preserve">sans </w:t>
+      </w:r>
+      <w:r>
+        <w:rPr>
+          <w:rFonts w:ascii="Garamond" w:hAnsi="Garamond"/>
+          <w:sz w:val="24"/>
+          <w:szCs w:val="24"/>
+        </w:rPr>
+        <w:t xml:space="preserve">SICC) to the SICC be a factor within the </w:t>
+      </w:r>
+      <w:r>
+        <w:rPr>
+          <w:rFonts w:ascii="Garamond" w:hAnsi="Garamond"/>
+          <w:i/>
+          <w:sz w:val="24"/>
+          <w:szCs w:val="24"/>
+        </w:rPr>
+        <w:t xml:space="preserve">Spiliada </w:t>
+      </w:r>
+      <w:r>
+        <w:rPr>
+          <w:rFonts w:ascii="Garamond" w:hAnsi="Garamond"/>
+          <w:sz w:val="24"/>
+          <w:szCs w:val="24"/>
+        </w:rPr>
+        <w:t>test when the High Court is determining the issue of jurisdiction?</w:t>
+      </w:r>
+      <w:r>
+        <w:rPr>
+          <w:rFonts w:ascii="Garamond" w:hAnsi="Garamond"/>
+          <w:sz w:val="24"/>
+          <w:szCs w:val="24"/>
+        </w:rPr>
+        <w:t xml:space="preserve"> Should it?</w:t>
+      </w:r>
+    </w:p>
+    <w:p>
+      <w:pPr>
+        <w:spacing w:after="0" w:line="240" w:lineRule="auto"/>
+        <w:jc w:val="both"/>
+        <w:rPr>
+          <w:rFonts w:ascii="Garamond" w:hAnsi="Garamond"/>
+          <w:sz w:val="24"/>
+          <w:szCs w:val="24"/>
+        </w:rPr>
+      </w:pPr>
+    </w:p>
+    <w:p>
+      <w:pPr>
+        <w:spacing w:after="0" w:line="240" w:lineRule="auto"/>
+        <w:jc w:val="both"/>
+        <w:rPr>
+          <w:rFonts w:ascii="Garamond" w:hAnsi="Garamond"/>
+          <w:sz w:val="24"/>
+          <w:szCs w:val="24"/>
+        </w:rPr>
+      </w:pPr>
+      <w:r>
+        <w:rPr>
+          <w:rFonts w:ascii="Garamond" w:hAnsi="Garamond"/>
+          <w:sz w:val="24"/>
+          <w:szCs w:val="24"/>
+        </w:rPr>
+        <w:t>5</w:t>
+      </w:r>
+      <w:r>
+        <w:rPr>
+          <w:rFonts w:ascii="Garamond" w:hAnsi="Garamond"/>
+          <w:sz w:val="24"/>
+          <w:szCs w:val="24"/>
+        </w:rPr>
+        <w:t>.</w:t>
+      </w:r>
+      <w:r>
+        <w:rPr>
+          <w:rFonts w:ascii="Garamond" w:hAnsi="Garamond"/>
           <w:sz w:val="24"/>
           <w:szCs w:val="24"/>
         </w:rPr>
@@ -1266,40 +1298,135 @@
           <w:sz w:val="24"/>
           <w:szCs w:val="24"/>
         </w:rPr>
-        <w:t>test relevant? Should it be relevant?</w:t>
-      </w:r>
-      <w:r>
-        <w:rPr>
-          <w:rFonts w:ascii="Garamond" w:hAnsi="Garamond"/>
-          <w:sz w:val="24"/>
-          <w:szCs w:val="24"/>
-        </w:rPr>
-        <w:t xml:space="preserve"> Is the Australian test of </w:t>
-      </w:r>
-      <w:r>
-        <w:rPr>
-          <w:rFonts w:ascii="Garamond" w:hAnsi="Garamond"/>
-          <w:i/>
-          <w:sz w:val="24"/>
-          <w:szCs w:val="24"/>
-        </w:rPr>
-        <w:t xml:space="preserve">forum non </w:t>
-      </w:r>
-      <w:proofErr w:type="spellStart"/>
-      <w:r>
-        <w:rPr>
-          <w:rFonts w:ascii="Garamond" w:hAnsi="Garamond"/>
-          <w:i/>
-          <w:sz w:val="24"/>
-          <w:szCs w:val="24"/>
-        </w:rPr>
-        <w:t>conveniens</w:t>
-      </w:r>
-      <w:proofErr w:type="spellEnd"/>
-      <w:r>
-        <w:rPr>
-          <w:rFonts w:ascii="Garamond" w:hAnsi="Garamond"/>
-          <w:i/>
+        <w:t>If the defendant is a party to a written jurisdiction agreem</w:t>
+      </w:r>
+      <w:r>
+        <w:rPr>
+          <w:rFonts w:ascii="Garamond" w:hAnsi="Garamond"/>
+          <w:sz w:val="24"/>
+          <w:szCs w:val="24"/>
+        </w:rPr>
+        <w:t xml:space="preserve">ent for the SICC, must leave be </w:t>
+      </w:r>
+      <w:r>
+        <w:rPr>
+          <w:rFonts w:ascii="Garamond" w:hAnsi="Garamond"/>
+          <w:sz w:val="24"/>
+          <w:szCs w:val="24"/>
+        </w:rPr>
+        <w:t>obtained to serve the writ on the defendant abroad?</w:t>
+      </w:r>
+    </w:p>
+    <w:p>
+      <w:pPr>
+        <w:spacing w:after="0" w:line="240" w:lineRule="auto"/>
+        <w:jc w:val="both"/>
+        <w:rPr>
+          <w:rFonts w:ascii="Garamond" w:hAnsi="Garamond"/>
+          <w:sz w:val="24"/>
+          <w:szCs w:val="24"/>
+        </w:rPr>
+      </w:pPr>
+    </w:p>
+    <w:p>
+      <w:pPr>
+        <w:spacing w:after="0" w:line="240" w:lineRule="auto"/>
+        <w:jc w:val="both"/>
+        <w:rPr>
+          <w:rFonts w:ascii="Garamond" w:hAnsi="Garamond"/>
+          <w:sz w:val="24"/>
+          <w:szCs w:val="24"/>
+        </w:rPr>
+      </w:pPr>
+      <w:r>
+        <w:rPr>
+          <w:rFonts w:ascii="Garamond" w:hAnsi="Garamond"/>
+          <w:sz w:val="24"/>
+          <w:szCs w:val="24"/>
+        </w:rPr>
+        <w:t>6</w:t>
+      </w:r>
+      <w:r>
+        <w:rPr>
+          <w:rFonts w:ascii="Garamond" w:hAnsi="Garamond"/>
+          <w:sz w:val="24"/>
+          <w:szCs w:val="24"/>
+        </w:rPr>
+        <w:t xml:space="preserve">. What is the purpose of the Hague Choice of Court </w:t>
+      </w:r>
+      <w:r>
+        <w:rPr>
+          <w:rFonts w:ascii="Garamond" w:hAnsi="Garamond"/>
+          <w:sz w:val="24"/>
+          <w:szCs w:val="24"/>
+        </w:rPr>
+        <w:t xml:space="preserve">Agreements </w:t>
+      </w:r>
+      <w:r>
+        <w:rPr>
+          <w:rFonts w:ascii="Garamond" w:hAnsi="Garamond"/>
+          <w:sz w:val="24"/>
+          <w:szCs w:val="24"/>
+        </w:rPr>
+        <w:t xml:space="preserve">Convention? What is its scope? What </w:t>
+      </w:r>
+      <w:r>
+        <w:rPr>
+          <w:rFonts w:ascii="Garamond" w:hAnsi="Garamond"/>
+          <w:sz w:val="24"/>
+          <w:szCs w:val="24"/>
+        </w:rPr>
+        <w:t xml:space="preserve">are </w:t>
+      </w:r>
+      <w:r>
+        <w:rPr>
+          <w:rFonts w:ascii="Garamond" w:hAnsi="Garamond"/>
+          <w:sz w:val="24"/>
+          <w:szCs w:val="24"/>
+        </w:rPr>
+        <w:t>its essential principles?</w:t>
+      </w:r>
+    </w:p>
+    <w:p>
+      <w:pPr>
+        <w:spacing w:after="0" w:line="240" w:lineRule="auto"/>
+        <w:jc w:val="both"/>
+        <w:rPr>
+          <w:rFonts w:ascii="Garamond" w:hAnsi="Garamond"/>
+          <w:sz w:val="24"/>
+          <w:szCs w:val="24"/>
+        </w:rPr>
+      </w:pPr>
+    </w:p>
+    <w:p>
+      <w:pPr>
+        <w:spacing w:after="0" w:line="240" w:lineRule="auto"/>
+        <w:jc w:val="both"/>
+        <w:rPr>
+          <w:rFonts w:ascii="Garamond" w:hAnsi="Garamond"/>
+          <w:sz w:val="24"/>
+          <w:szCs w:val="24"/>
+        </w:rPr>
+      </w:pPr>
+      <w:r>
+        <w:rPr>
+          <w:rFonts w:ascii="Garamond" w:hAnsi="Garamond"/>
+          <w:sz w:val="24"/>
+          <w:szCs w:val="24"/>
+        </w:rPr>
+        <w:t>7</w:t>
+      </w:r>
+      <w:r>
+        <w:rPr>
+          <w:rFonts w:ascii="Garamond" w:hAnsi="Garamond"/>
+          <w:sz w:val="24"/>
+          <w:szCs w:val="24"/>
+        </w:rPr>
+        <w:t>.</w:t>
+      </w:r>
+      <w:r>
+        <w:rPr>
+          <w:rFonts w:ascii="Garamond" w:hAnsi="Garamond"/>
           <w:sz w:val="24"/>
           <w:szCs w:val="24"/>
         </w:rPr>
@@ -1311,78 +1438,199 @@
           <w:sz w:val="24"/>
           <w:szCs w:val="24"/>
         </w:rPr>
-        <w:t>relevant? Should it be relevant?</w:t>
-      </w:r>
-    </w:p>
-    <w:p>
-      <w:pPr>
-        <w:spacing w:after="0" w:line="240" w:lineRule="auto"/>
-        <w:jc w:val="both"/>
-        <w:rPr>
-          <w:rFonts w:ascii="Garamond" w:hAnsi="Garamond"/>
-          <w:sz w:val="24"/>
-          <w:szCs w:val="24"/>
-        </w:rPr>
-      </w:pPr>
-    </w:p>
-    <w:p>
-      <w:pPr>
-        <w:spacing w:after="0" w:line="240" w:lineRule="auto"/>
-        <w:jc w:val="both"/>
-        <w:rPr>
-          <w:rFonts w:ascii="Garamond" w:hAnsi="Garamond"/>
-          <w:sz w:val="24"/>
-          <w:szCs w:val="24"/>
-        </w:rPr>
-      </w:pPr>
-      <w:r>
-        <w:rPr>
-          <w:rFonts w:ascii="Garamond" w:hAnsi="Garamond"/>
-          <w:sz w:val="24"/>
-          <w:szCs w:val="24"/>
-        </w:rPr>
-        <w:t xml:space="preserve">4. Is </w:t>
-      </w:r>
-      <w:r>
-        <w:rPr>
-          <w:rFonts w:ascii="Garamond" w:hAnsi="Garamond"/>
-          <w:sz w:val="24"/>
-          <w:szCs w:val="24"/>
-        </w:rPr>
-        <w:t>the possibility of transfer of the case from the High Court (</w:t>
-      </w:r>
-      <w:r>
-        <w:rPr>
-          <w:rFonts w:ascii="Garamond" w:hAnsi="Garamond"/>
-          <w:i/>
-          <w:sz w:val="24"/>
-          <w:szCs w:val="24"/>
-        </w:rPr>
-        <w:t xml:space="preserve">sans </w:t>
-      </w:r>
-      <w:r>
-        <w:rPr>
-          <w:rFonts w:ascii="Garamond" w:hAnsi="Garamond"/>
-          <w:sz w:val="24"/>
-          <w:szCs w:val="24"/>
-        </w:rPr>
-        <w:t xml:space="preserve">SICC) to the SICC be a factor within the </w:t>
-      </w:r>
-      <w:proofErr w:type="spellStart"/>
-      <w:r>
-        <w:rPr>
-          <w:rFonts w:ascii="Garamond" w:hAnsi="Garamond"/>
-          <w:i/>
-          <w:sz w:val="24"/>
-          <w:szCs w:val="24"/>
-        </w:rPr>
-        <w:t>Spiliada</w:t>
-      </w:r>
-      <w:proofErr w:type="spellEnd"/>
-      <w:r>
-        <w:rPr>
-          <w:rFonts w:ascii="Garamond" w:hAnsi="Garamond"/>
-          <w:i/>
+        <w:t>In what c</w:t>
+      </w:r>
+      <w:r>
+        <w:rPr>
+          <w:rFonts w:ascii="Garamond" w:hAnsi="Garamond"/>
+          <w:sz w:val="24"/>
+          <w:szCs w:val="24"/>
+        </w:rPr>
+        <w:t xml:space="preserve">ircumstances will a </w:t>
+      </w:r>
+      <w:r>
+        <w:rPr>
+          <w:rFonts w:ascii="Garamond" w:hAnsi="Garamond"/>
+          <w:sz w:val="24"/>
+          <w:szCs w:val="24"/>
+        </w:rPr>
+        <w:t xml:space="preserve">Contracting State court </w:t>
+      </w:r>
+      <w:r>
+        <w:rPr>
+          <w:rFonts w:ascii="Garamond" w:hAnsi="Garamond"/>
+          <w:sz w:val="24"/>
+          <w:szCs w:val="24"/>
+        </w:rPr>
+        <w:t xml:space="preserve">have jurisdiction under the Hague Choice of Court </w:t>
+      </w:r>
+      <w:r>
+        <w:rPr>
+          <w:rFonts w:ascii="Garamond" w:hAnsi="Garamond"/>
+          <w:sz w:val="24"/>
+          <w:szCs w:val="24"/>
+        </w:rPr>
+        <w:t xml:space="preserve">Agreements </w:t>
+      </w:r>
+      <w:r>
+        <w:rPr>
+          <w:rFonts w:ascii="Garamond" w:hAnsi="Garamond"/>
+          <w:sz w:val="24"/>
+          <w:szCs w:val="24"/>
+        </w:rPr>
+        <w:t xml:space="preserve">Convention? In what circumstances may a </w:t>
+      </w:r>
+      <w:r>
+        <w:rPr>
+          <w:rFonts w:ascii="Garamond" w:hAnsi="Garamond"/>
+          <w:sz w:val="24"/>
+          <w:szCs w:val="24"/>
+        </w:rPr>
+        <w:t xml:space="preserve">Contracting State </w:t>
+      </w:r>
+      <w:r>
+        <w:rPr>
+          <w:rFonts w:ascii="Garamond" w:hAnsi="Garamond"/>
+          <w:sz w:val="24"/>
+          <w:szCs w:val="24"/>
+        </w:rPr>
+        <w:t xml:space="preserve">court which has jurisdiction under the Convention’s rules decline to exercise jurisdiction? </w:t>
+      </w:r>
+      <w:r>
+        <w:rPr>
+          <w:rFonts w:ascii="Garamond" w:hAnsi="Garamond"/>
+          <w:sz w:val="24"/>
+          <w:szCs w:val="24"/>
+        </w:rPr>
+        <w:t>In</w:t>
+      </w:r>
+      <w:r>
+        <w:rPr>
+          <w:rFonts w:ascii="Garamond" w:hAnsi="Garamond"/>
+          <w:sz w:val="24"/>
+          <w:szCs w:val="24"/>
+        </w:rPr>
+        <w:t xml:space="preserve"> what circumstances may</w:t>
+      </w:r>
+      <w:r>
+        <w:rPr>
+          <w:rFonts w:ascii="Garamond" w:hAnsi="Garamond"/>
+          <w:sz w:val="24"/>
+          <w:szCs w:val="24"/>
+        </w:rPr>
+        <w:t xml:space="preserve"> a non-chosen </w:t>
+      </w:r>
+      <w:r>
+        <w:rPr>
+          <w:rFonts w:ascii="Garamond" w:hAnsi="Garamond"/>
+          <w:sz w:val="24"/>
+          <w:szCs w:val="24"/>
+        </w:rPr>
+        <w:t xml:space="preserve">Contracting State </w:t>
+      </w:r>
+      <w:r>
+        <w:rPr>
+          <w:rFonts w:ascii="Garamond" w:hAnsi="Garamond"/>
+          <w:sz w:val="24"/>
+          <w:szCs w:val="24"/>
+        </w:rPr>
+        <w:t>court assume jurisdiction under the Convention’s rules?</w:t>
+      </w:r>
+    </w:p>
+    <w:p>
+      <w:pPr>
+        <w:spacing w:after="0" w:line="240" w:lineRule="auto"/>
+        <w:jc w:val="both"/>
+        <w:rPr>
+          <w:rFonts w:ascii="Garamond" w:hAnsi="Garamond"/>
+          <w:sz w:val="24"/>
+          <w:szCs w:val="24"/>
+        </w:rPr>
+      </w:pPr>
+    </w:p>
+    <w:p>
+      <w:pPr>
+        <w:spacing w:after="0" w:line="240" w:lineRule="auto"/>
+        <w:jc w:val="both"/>
+        <w:rPr>
+          <w:rFonts w:ascii="Garamond" w:hAnsi="Garamond"/>
+          <w:sz w:val="24"/>
+          <w:szCs w:val="24"/>
+        </w:rPr>
+      </w:pPr>
+      <w:r>
+        <w:rPr>
+          <w:rFonts w:ascii="Garamond" w:hAnsi="Garamond"/>
+          <w:sz w:val="24"/>
+          <w:szCs w:val="24"/>
+        </w:rPr>
+        <w:t xml:space="preserve">8. </w:t>
+      </w:r>
+      <w:r>
+        <w:rPr>
+          <w:rFonts w:ascii="Garamond" w:hAnsi="Garamond"/>
+          <w:sz w:val="24"/>
+          <w:szCs w:val="24"/>
+        </w:rPr>
+        <w:t>Is leave required to serve on a defendant abroad in a case which falls within the scope of the Choice of Court Agreements Act 2016 where Singapore is the exclusively chosen forum?</w:t>
+      </w:r>
+    </w:p>
+    <w:p>
+      <w:pPr>
+        <w:spacing w:after="0" w:line="240" w:lineRule="auto"/>
+        <w:jc w:val="both"/>
+        <w:rPr>
+          <w:rFonts w:ascii="Garamond" w:hAnsi="Garamond"/>
+          <w:sz w:val="24"/>
+          <w:szCs w:val="24"/>
+        </w:rPr>
+      </w:pPr>
+    </w:p>
+    <w:p>
+      <w:pPr>
+        <w:spacing w:after="0" w:line="240" w:lineRule="auto"/>
+        <w:jc w:val="both"/>
+        <w:rPr>
+          <w:rFonts w:ascii="Garamond" w:hAnsi="Garamond"/>
+          <w:sz w:val="24"/>
+          <w:szCs w:val="24"/>
+        </w:rPr>
+      </w:pPr>
+      <w:r>
+        <w:rPr>
+          <w:rFonts w:ascii="Garamond" w:hAnsi="Garamond"/>
+          <w:sz w:val="24"/>
+          <w:szCs w:val="24"/>
+        </w:rPr>
+        <w:t xml:space="preserve">9. </w:t>
+      </w:r>
+      <w:r>
+        <w:rPr>
+          <w:rFonts w:ascii="Garamond" w:hAnsi="Garamond"/>
+          <w:sz w:val="24"/>
+          <w:szCs w:val="24"/>
+        </w:rPr>
+        <w:t xml:space="preserve">Would the SICC have jurisdiction under the </w:t>
+      </w:r>
+      <w:r>
+        <w:rPr>
+          <w:rFonts w:ascii="Garamond" w:hAnsi="Garamond"/>
+          <w:sz w:val="24"/>
+          <w:szCs w:val="24"/>
+        </w:rPr>
+        <w:t>Choice of Court Agreements Act</w:t>
+      </w:r>
+      <w:r>
+        <w:rPr>
+          <w:rFonts w:ascii="Garamond" w:hAnsi="Garamond"/>
+          <w:sz w:val="24"/>
+          <w:szCs w:val="24"/>
+        </w:rPr>
+        <w:t xml:space="preserve"> 2016 </w:t>
+      </w:r>
+      <w:r>
+        <w:rPr>
+          <w:rFonts w:ascii="Garamond" w:hAnsi="Garamond"/>
           <w:sz w:val="24"/>
           <w:szCs w:val="24"/>
         </w:rPr>
@@ -1394,504 +1642,26 @@
           <w:sz w:val="24"/>
           <w:szCs w:val="24"/>
         </w:rPr>
-        <w:t>test when the High Court is determining the issue of jurisdiction?</w:t>
-      </w:r>
-      <w:r>
-        <w:rPr>
-          <w:rFonts w:ascii="Garamond" w:hAnsi="Garamond"/>
-          <w:sz w:val="24"/>
-          <w:szCs w:val="24"/>
-        </w:rPr>
-        <w:t xml:space="preserve"> Should it?</w:t>
-      </w:r>
-    </w:p>
-    <w:p>
-      <w:pPr>
-        <w:spacing w:after="0" w:line="240" w:lineRule="auto"/>
-        <w:jc w:val="both"/>
-        <w:rPr>
-          <w:rFonts w:ascii="Garamond" w:hAnsi="Garamond"/>
-          <w:sz w:val="24"/>
-          <w:szCs w:val="24"/>
-        </w:rPr>
-      </w:pPr>
-    </w:p>
-    <w:p>
-      <w:pPr>
-        <w:spacing w:after="0" w:line="240" w:lineRule="auto"/>
-        <w:jc w:val="both"/>
-        <w:rPr>
-          <w:rFonts w:ascii="Garamond" w:hAnsi="Garamond"/>
-          <w:sz w:val="24"/>
-          <w:szCs w:val="24"/>
-        </w:rPr>
-      </w:pPr>
-      <w:r>
-        <w:rPr>
-          <w:rFonts w:ascii="Garamond" w:hAnsi="Garamond"/>
-          <w:sz w:val="24"/>
-          <w:szCs w:val="24"/>
-        </w:rPr>
-        <w:t>5</w:t>
-      </w:r>
-      <w:r>
-        <w:rPr>
-          <w:rFonts w:ascii="Garamond" w:hAnsi="Garamond"/>
-          <w:sz w:val="24"/>
-          <w:szCs w:val="24"/>
-        </w:rPr>
-        <w:t>.</w:t>
-      </w:r>
-      <w:r>
-        <w:rPr>
-          <w:rFonts w:ascii="Garamond" w:hAnsi="Garamond"/>
-          <w:sz w:val="24"/>
-          <w:szCs w:val="24"/>
-        </w:rPr>
-        <w:t xml:space="preserve"> </w:t>
-      </w:r>
-      <w:r>
-        <w:rPr>
-          <w:rFonts w:ascii="Garamond" w:hAnsi="Garamond"/>
-          <w:sz w:val="24"/>
-          <w:szCs w:val="24"/>
-        </w:rPr>
-        <w:t>If the defendant is a party to a written jurisdiction agreem</w:t>
-      </w:r>
-      <w:r>
-        <w:rPr>
-          <w:rFonts w:ascii="Garamond" w:hAnsi="Garamond"/>
-          <w:sz w:val="24"/>
-          <w:szCs w:val="24"/>
-        </w:rPr>
-        <w:t xml:space="preserve">ent for the SICC, must leave be </w:t>
-      </w:r>
-      <w:r>
-        <w:rPr>
-          <w:rFonts w:ascii="Garamond" w:hAnsi="Garamond"/>
-          <w:sz w:val="24"/>
-          <w:szCs w:val="24"/>
-        </w:rPr>
-        <w:t>obtained to serve the writ on the defendant abroad?</w:t>
-      </w:r>
-    </w:p>
-    <w:p>
-      <w:pPr>
-        <w:spacing w:after="0" w:line="240" w:lineRule="auto"/>
-        <w:jc w:val="both"/>
-        <w:rPr>
-          <w:rFonts w:ascii="Garamond" w:hAnsi="Garamond"/>
-          <w:sz w:val="24"/>
-          <w:szCs w:val="24"/>
-        </w:rPr>
-      </w:pPr>
-    </w:p>
-    <w:p>
-      <w:pPr>
-        <w:spacing w:after="0" w:line="240" w:lineRule="auto"/>
-        <w:jc w:val="both"/>
-        <w:rPr>
-          <w:rFonts w:ascii="Garamond" w:hAnsi="Garamond"/>
-          <w:sz w:val="24"/>
-          <w:szCs w:val="24"/>
-        </w:rPr>
-      </w:pPr>
-      <w:r>
-        <w:rPr>
-          <w:rFonts w:ascii="Garamond" w:hAnsi="Garamond"/>
-          <w:sz w:val="24"/>
-          <w:szCs w:val="24"/>
-        </w:rPr>
-        <w:t>6</w:t>
-      </w:r>
-      <w:r>
-        <w:rPr>
-          <w:rFonts w:ascii="Garamond" w:hAnsi="Garamond"/>
-          <w:sz w:val="24"/>
-          <w:szCs w:val="24"/>
-        </w:rPr>
-        <w:t xml:space="preserve">. What is the purpose of </w:t>
-      </w:r>
-      <w:proofErr w:type="gramStart"/>
-      <w:r>
-        <w:rPr>
-          <w:rFonts w:ascii="Garamond" w:hAnsi="Garamond"/>
-          <w:sz w:val="24"/>
-          <w:szCs w:val="24"/>
-        </w:rPr>
-        <w:t>the Hague</w:t>
-      </w:r>
-      <w:proofErr w:type="gramEnd"/>
-      <w:r>
-        <w:rPr>
-          <w:rFonts w:ascii="Garamond" w:hAnsi="Garamond"/>
-          <w:sz w:val="24"/>
-          <w:szCs w:val="24"/>
-        </w:rPr>
-        <w:t xml:space="preserve"> Choice of Court </w:t>
-      </w:r>
-      <w:r>
-        <w:rPr>
-          <w:rFonts w:ascii="Garamond" w:hAnsi="Garamond"/>
-          <w:sz w:val="24"/>
-          <w:szCs w:val="24"/>
-        </w:rPr>
-        <w:t xml:space="preserve">Agreements </w:t>
-      </w:r>
-      <w:r>
-        <w:rPr>
-          <w:rFonts w:ascii="Garamond" w:hAnsi="Garamond"/>
-          <w:sz w:val="24"/>
-          <w:szCs w:val="24"/>
-        </w:rPr>
-        <w:t xml:space="preserve">Convention? What is its scope? What </w:t>
-      </w:r>
-      <w:r>
-        <w:rPr>
-          <w:rFonts w:ascii="Garamond" w:hAnsi="Garamond"/>
-          <w:sz w:val="24"/>
-          <w:szCs w:val="24"/>
-        </w:rPr>
-        <w:t xml:space="preserve">are </w:t>
-      </w:r>
-      <w:r>
-        <w:rPr>
-          <w:rFonts w:ascii="Garamond" w:hAnsi="Garamond"/>
-          <w:sz w:val="24"/>
-          <w:szCs w:val="24"/>
-        </w:rPr>
-        <w:t>its essential principles?</w:t>
-      </w:r>
-    </w:p>
-    <w:p>
-      <w:pPr>
-        <w:spacing w:after="0" w:line="240" w:lineRule="auto"/>
-        <w:jc w:val="both"/>
-        <w:rPr>
-          <w:rFonts w:ascii="Garamond" w:hAnsi="Garamond"/>
-          <w:sz w:val="24"/>
-          <w:szCs w:val="24"/>
-        </w:rPr>
-      </w:pPr>
-    </w:p>
-    <w:p>
-      <w:pPr>
-        <w:spacing w:after="0" w:line="240" w:lineRule="auto"/>
-        <w:jc w:val="both"/>
-        <w:rPr>
-          <w:rFonts w:ascii="Garamond" w:hAnsi="Garamond"/>
-          <w:sz w:val="24"/>
-          <w:szCs w:val="24"/>
-        </w:rPr>
-      </w:pPr>
-      <w:r>
-        <w:rPr>
-          <w:rFonts w:ascii="Garamond" w:hAnsi="Garamond"/>
-          <w:sz w:val="24"/>
-          <w:szCs w:val="24"/>
-        </w:rPr>
-        <w:t>7</w:t>
-      </w:r>
-      <w:r>
-        <w:rPr>
-          <w:rFonts w:ascii="Garamond" w:hAnsi="Garamond"/>
-          <w:sz w:val="24"/>
-          <w:szCs w:val="24"/>
-        </w:rPr>
-        <w:t>.</w:t>
-      </w:r>
-      <w:r>
-        <w:rPr>
-          <w:rFonts w:ascii="Garamond" w:hAnsi="Garamond"/>
-          <w:sz w:val="24"/>
-          <w:szCs w:val="24"/>
-        </w:rPr>
-        <w:t xml:space="preserve"> </w:t>
-      </w:r>
-      <w:r>
-        <w:rPr>
-          <w:rFonts w:ascii="Garamond" w:hAnsi="Garamond"/>
-          <w:sz w:val="24"/>
-          <w:szCs w:val="24"/>
-        </w:rPr>
-        <w:t>In what c</w:t>
-      </w:r>
-      <w:r>
-        <w:rPr>
-          <w:rFonts w:ascii="Garamond" w:hAnsi="Garamond"/>
-          <w:sz w:val="24"/>
-          <w:szCs w:val="24"/>
-        </w:rPr>
-        <w:t xml:space="preserve">ircumstances will a </w:t>
-      </w:r>
-      <w:r>
-        <w:rPr>
-          <w:rFonts w:ascii="Garamond" w:hAnsi="Garamond"/>
-          <w:sz w:val="24"/>
-          <w:szCs w:val="24"/>
-        </w:rPr>
-        <w:t xml:space="preserve">Contracting State court </w:t>
-      </w:r>
-      <w:r>
-        <w:rPr>
-          <w:rFonts w:ascii="Garamond" w:hAnsi="Garamond"/>
-          <w:sz w:val="24"/>
-          <w:szCs w:val="24"/>
-        </w:rPr>
-        <w:t xml:space="preserve">have jurisdiction under </w:t>
-      </w:r>
-      <w:proofErr w:type="gramStart"/>
-      <w:r>
-        <w:rPr>
-          <w:rFonts w:ascii="Garamond" w:hAnsi="Garamond"/>
-          <w:sz w:val="24"/>
-          <w:szCs w:val="24"/>
-        </w:rPr>
-        <w:t>the Hague</w:t>
-      </w:r>
-      <w:proofErr w:type="gramEnd"/>
-      <w:r>
-        <w:rPr>
-          <w:rFonts w:ascii="Garamond" w:hAnsi="Garamond"/>
-          <w:sz w:val="24"/>
-          <w:szCs w:val="24"/>
-        </w:rPr>
-        <w:t xml:space="preserve"> Choice of Court </w:t>
-      </w:r>
-      <w:r>
-        <w:rPr>
-          <w:rFonts w:ascii="Garamond" w:hAnsi="Garamond"/>
-          <w:sz w:val="24"/>
-          <w:szCs w:val="24"/>
-        </w:rPr>
-        <w:t xml:space="preserve">Agreements </w:t>
-      </w:r>
-      <w:r>
-        <w:rPr>
-          <w:rFonts w:ascii="Garamond" w:hAnsi="Garamond"/>
-          <w:sz w:val="24"/>
-          <w:szCs w:val="24"/>
-        </w:rPr>
-        <w:t xml:space="preserve">Convention? In what circumstances may a </w:t>
-      </w:r>
-      <w:r>
-        <w:rPr>
-          <w:rFonts w:ascii="Garamond" w:hAnsi="Garamond"/>
-          <w:sz w:val="24"/>
-          <w:szCs w:val="24"/>
-        </w:rPr>
-        <w:t xml:space="preserve">Contracting State </w:t>
-      </w:r>
-      <w:r>
-        <w:rPr>
-          <w:rFonts w:ascii="Garamond" w:hAnsi="Garamond"/>
-          <w:sz w:val="24"/>
-          <w:szCs w:val="24"/>
-        </w:rPr>
-        <w:t xml:space="preserve">court which has jurisdiction under the Convention’s rules decline to exercise jurisdiction? </w:t>
-      </w:r>
-      <w:r>
-        <w:rPr>
-          <w:rFonts w:ascii="Garamond" w:hAnsi="Garamond"/>
-          <w:sz w:val="24"/>
-          <w:szCs w:val="24"/>
-        </w:rPr>
-        <w:t>In</w:t>
-      </w:r>
-      <w:r>
-        <w:rPr>
-          <w:rFonts w:ascii="Garamond" w:hAnsi="Garamond"/>
-          <w:sz w:val="24"/>
-          <w:szCs w:val="24"/>
-        </w:rPr>
-        <w:t xml:space="preserve"> what circumstances may</w:t>
-      </w:r>
-      <w:r>
-        <w:rPr>
-          <w:rFonts w:ascii="Garamond" w:hAnsi="Garamond"/>
-          <w:sz w:val="24"/>
-          <w:szCs w:val="24"/>
-        </w:rPr>
-        <w:t xml:space="preserve"> a non-chosen </w:t>
-      </w:r>
-      <w:r>
-        <w:rPr>
-          <w:rFonts w:ascii="Garamond" w:hAnsi="Garamond"/>
-          <w:sz w:val="24"/>
-          <w:szCs w:val="24"/>
-        </w:rPr>
-        <w:t xml:space="preserve">Contracting State </w:t>
-      </w:r>
-      <w:r>
-        <w:rPr>
-          <w:rFonts w:ascii="Garamond" w:hAnsi="Garamond"/>
-          <w:sz w:val="24"/>
-          <w:szCs w:val="24"/>
-        </w:rPr>
-        <w:t>court assume jurisdiction under the Convention’s rules?</w:t>
-      </w:r>
-    </w:p>
-    <w:p>
-      <w:pPr>
-        <w:spacing w:after="0" w:line="240" w:lineRule="auto"/>
-        <w:jc w:val="both"/>
-        <w:rPr>
-          <w:rFonts w:ascii="Garamond" w:hAnsi="Garamond"/>
-          <w:sz w:val="24"/>
-          <w:szCs w:val="24"/>
-        </w:rPr>
-      </w:pPr>
-    </w:p>
-    <w:p>
-      <w:pPr>
-        <w:spacing w:after="0" w:line="240" w:lineRule="auto"/>
-        <w:jc w:val="both"/>
-        <w:rPr>
-          <w:rFonts w:ascii="Garamond" w:hAnsi="Garamond"/>
-          <w:sz w:val="24"/>
-          <w:szCs w:val="24"/>
-        </w:rPr>
-      </w:pPr>
-      <w:r>
-        <w:rPr>
-          <w:rFonts w:ascii="Garamond" w:hAnsi="Garamond"/>
-          <w:sz w:val="24"/>
-          <w:szCs w:val="24"/>
-        </w:rPr>
-        <w:t xml:space="preserve">8. </w:t>
-      </w:r>
-      <w:r>
-        <w:rPr>
-          <w:rFonts w:ascii="Garamond" w:hAnsi="Garamond"/>
-          <w:sz w:val="24"/>
-          <w:szCs w:val="24"/>
-        </w:rPr>
-        <w:t>Is leave required to serve on a defendant abroad in a case which falls within the scope of the Choice of Court Agreements Act 2016 where Singapore is the exclusively chosen forum?</w:t>
-      </w:r>
-    </w:p>
-    <w:p>
-      <w:pPr>
-        <w:spacing w:after="0" w:line="240" w:lineRule="auto"/>
-        <w:jc w:val="both"/>
-        <w:rPr>
-          <w:rFonts w:ascii="Garamond" w:hAnsi="Garamond"/>
-          <w:sz w:val="24"/>
-          <w:szCs w:val="24"/>
-        </w:rPr>
-      </w:pPr>
-    </w:p>
-    <w:p>
-      <w:pPr>
-        <w:spacing w:after="0" w:line="240" w:lineRule="auto"/>
-        <w:jc w:val="both"/>
-        <w:rPr>
-          <w:rFonts w:ascii="Garamond" w:hAnsi="Garamond"/>
-          <w:sz w:val="24"/>
-          <w:szCs w:val="24"/>
-        </w:rPr>
-      </w:pPr>
-      <w:r>
-        <w:rPr>
-          <w:rFonts w:ascii="Garamond" w:hAnsi="Garamond"/>
-          <w:sz w:val="24"/>
-          <w:szCs w:val="24"/>
-        </w:rPr>
-        <w:t xml:space="preserve">9. </w:t>
-      </w:r>
-      <w:r>
-        <w:rPr>
-          <w:rFonts w:ascii="Garamond" w:hAnsi="Garamond"/>
-          <w:sz w:val="24"/>
-          <w:szCs w:val="24"/>
-        </w:rPr>
-        <w:t xml:space="preserve">Would the SICC have jurisdiction under the </w:t>
-      </w:r>
-      <w:r>
-        <w:rPr>
-          <w:rFonts w:ascii="Garamond" w:hAnsi="Garamond"/>
-          <w:sz w:val="24"/>
-          <w:szCs w:val="24"/>
-        </w:rPr>
-        <w:t>Choice of Court Agreements Act</w:t>
-      </w:r>
-      <w:r>
-        <w:rPr>
-          <w:rFonts w:ascii="Garamond" w:hAnsi="Garamond"/>
-          <w:sz w:val="24"/>
-          <w:szCs w:val="24"/>
-        </w:rPr>
-        <w:t xml:space="preserve"> </w:t>
-      </w:r>
-      <w:proofErr w:type="gramStart"/>
-      <w:r>
-        <w:rPr>
-          <w:rFonts w:ascii="Garamond" w:hAnsi="Garamond"/>
-          <w:sz w:val="24"/>
-          <w:szCs w:val="24"/>
-        </w:rPr>
-        <w:t xml:space="preserve">2016 </w:t>
-      </w:r>
-      <w:r>
-        <w:rPr>
-          <w:rFonts w:ascii="Garamond" w:hAnsi="Garamond"/>
-          <w:sz w:val="24"/>
-          <w:szCs w:val="24"/>
-        </w:rPr>
-        <w:t xml:space="preserve"> </w:t>
-      </w:r>
-      <w:r>
-        <w:rPr>
-          <w:rFonts w:ascii="Garamond" w:hAnsi="Garamond"/>
-          <w:sz w:val="24"/>
-          <w:szCs w:val="24"/>
-        </w:rPr>
-        <w:t>if</w:t>
-      </w:r>
-      <w:proofErr w:type="gramEnd"/>
-      <w:r>
-        <w:rPr>
-          <w:rFonts w:ascii="Garamond" w:hAnsi="Garamond"/>
-          <w:sz w:val="24"/>
-          <w:szCs w:val="24"/>
-        </w:rPr>
-        <w:t xml:space="preserve"> the parties agree on:</w:t>
-      </w:r>
-    </w:p>
-    <w:p>
-      <w:pPr>
-        <w:spacing w:after="0" w:line="240" w:lineRule="auto"/>
-        <w:jc w:val="both"/>
-        <w:rPr>
-          <w:rFonts w:ascii="Garamond" w:hAnsi="Garamond"/>
-          <w:sz w:val="24"/>
-          <w:szCs w:val="24"/>
-        </w:rPr>
-      </w:pPr>
-      <w:r>
-        <w:rPr>
-          <w:rFonts w:ascii="Garamond" w:hAnsi="Garamond"/>
-          <w:sz w:val="24"/>
-          <w:szCs w:val="24"/>
-        </w:rPr>
-        <w:t>(</w:t>
-      </w:r>
-      <w:proofErr w:type="spellStart"/>
-      <w:r>
-        <w:rPr>
-          <w:rFonts w:ascii="Garamond" w:hAnsi="Garamond"/>
-          <w:sz w:val="24"/>
-          <w:szCs w:val="24"/>
-        </w:rPr>
-        <w:t>i</w:t>
-      </w:r>
-      <w:proofErr w:type="spellEnd"/>
-      <w:r>
-        <w:rPr>
-          <w:rFonts w:ascii="Garamond" w:hAnsi="Garamond"/>
-          <w:sz w:val="24"/>
-          <w:szCs w:val="24"/>
-        </w:rPr>
-        <w:t>) an exclusive choice of court agreement for the ‘High Court of Singapore’</w:t>
+        <w:t>if the parties agree on:</w:t>
+      </w:r>
+    </w:p>
+    <w:p>
+      <w:pPr>
+        <w:spacing w:after="0" w:line="240" w:lineRule="auto"/>
+        <w:jc w:val="both"/>
+        <w:rPr>
+          <w:rFonts w:ascii="Garamond" w:hAnsi="Garamond"/>
+          <w:sz w:val="24"/>
+          <w:szCs w:val="24"/>
+        </w:rPr>
+      </w:pPr>
+      <w:r>
+        <w:rPr>
+          <w:rFonts w:ascii="Garamond" w:hAnsi="Garamond"/>
+          <w:sz w:val="24"/>
+          <w:szCs w:val="24"/>
+        </w:rPr>
+        <w:t>(i) an exclusive choice of court agreement for the ‘High Court of Singapore’</w:t>
       </w:r>
       <w:r>
         <w:rPr>
@@ -1948,73 +1718,37 @@
           <w:sz w:val="24"/>
           <w:szCs w:val="24"/>
         </w:rPr>
-        <w:t xml:space="preserve">10. If the parties agree on an exclusive choice of court agreement for the ‘High Court of Singapore’ and the case commences in the High Court, can the case be transferred to the SICC without breaching </w:t>
-      </w:r>
-      <w:proofErr w:type="gramStart"/>
-      <w:r>
-        <w:rPr>
-          <w:rFonts w:ascii="Garamond" w:hAnsi="Garamond"/>
-          <w:sz w:val="24"/>
-          <w:szCs w:val="24"/>
-        </w:rPr>
-        <w:t>the Hague</w:t>
-      </w:r>
-      <w:proofErr w:type="gramEnd"/>
-      <w:r>
-        <w:rPr>
-          <w:rFonts w:ascii="Garamond" w:hAnsi="Garamond"/>
-          <w:sz w:val="24"/>
-          <w:szCs w:val="24"/>
-        </w:rPr>
-        <w:t xml:space="preserve"> Convention’s rules?</w:t>
-      </w:r>
-    </w:p>
-    <w:p>
-      <w:pPr>
-        <w:spacing w:after="0" w:line="240" w:lineRule="auto"/>
-        <w:jc w:val="both"/>
-        <w:rPr>
-          <w:rFonts w:ascii="Garamond" w:hAnsi="Garamond"/>
-          <w:sz w:val="24"/>
-          <w:szCs w:val="24"/>
-        </w:rPr>
-      </w:pPr>
-    </w:p>
-    <w:p>
-      <w:pPr>
-        <w:spacing w:after="0" w:line="240" w:lineRule="auto"/>
-        <w:jc w:val="both"/>
-        <w:rPr>
-          <w:rFonts w:ascii="Garamond" w:hAnsi="Garamond"/>
-          <w:sz w:val="24"/>
-          <w:szCs w:val="24"/>
-        </w:rPr>
-      </w:pPr>
-      <w:r>
-        <w:rPr>
-          <w:rFonts w:ascii="Garamond" w:hAnsi="Garamond"/>
-          <w:sz w:val="24"/>
-          <w:szCs w:val="24"/>
-        </w:rPr>
-        <w:t xml:space="preserve">11. If the parties agree on an exclusive choice of court agreement for the ‘SICC’ and the case commences in the SICC, can the case be transferred to the SICC without breaching </w:t>
-      </w:r>
-      <w:proofErr w:type="gramStart"/>
-      <w:r>
-        <w:rPr>
-          <w:rFonts w:ascii="Garamond" w:hAnsi="Garamond"/>
-          <w:sz w:val="24"/>
-          <w:szCs w:val="24"/>
-        </w:rPr>
-        <w:t>the Hague</w:t>
-      </w:r>
-      <w:proofErr w:type="gramEnd"/>
-      <w:r>
-        <w:rPr>
-          <w:rFonts w:ascii="Garamond" w:hAnsi="Garamond"/>
-          <w:sz w:val="24"/>
-          <w:szCs w:val="24"/>
-        </w:rPr>
-        <w:t xml:space="preserve"> Convention’s rules?</w:t>
+        <w:t>10. If the parties agree on an exclusive choice of court agreement for the ‘High Court of Singapore’ and the case commences in the High Court, can the case be transferred to the SICC without breaching the Hague Convention’s rules?</w:t>
+      </w:r>
+    </w:p>
+    <w:p>
+      <w:pPr>
+        <w:spacing w:after="0" w:line="240" w:lineRule="auto"/>
+        <w:jc w:val="both"/>
+        <w:rPr>
+          <w:rFonts w:ascii="Garamond" w:hAnsi="Garamond"/>
+          <w:sz w:val="24"/>
+          <w:szCs w:val="24"/>
+        </w:rPr>
+      </w:pPr>
+    </w:p>
+    <w:p>
+      <w:pPr>
+        <w:spacing w:after="0" w:line="240" w:lineRule="auto"/>
+        <w:jc w:val="both"/>
+        <w:rPr>
+          <w:rFonts w:ascii="Garamond" w:hAnsi="Garamond"/>
+          <w:sz w:val="24"/>
+          <w:szCs w:val="24"/>
+        </w:rPr>
+      </w:pPr>
+      <w:r>
+        <w:rPr>
+          <w:rFonts w:ascii="Garamond" w:hAnsi="Garamond"/>
+          <w:sz w:val="24"/>
+          <w:szCs w:val="24"/>
+        </w:rPr>
+        <w:t>11. If the parties agree on an exclusive choice of court agreement for the ‘SICC’ and the case commences in the SICC, can the case be transferred to the SICC without breaching the Hague Convention’s rules?</w:t>
       </w:r>
     </w:p>
     <w:p>
@@ -2260,23 +1994,13 @@
           <w:szCs w:val="24"/>
         </w:rPr>
       </w:pPr>
-      <w:proofErr w:type="spellStart"/>
-      <w:r>
-        <w:rPr>
-          <w:rFonts w:ascii="Garamond" w:hAnsi="Garamond"/>
-          <w:sz w:val="24"/>
-          <w:szCs w:val="24"/>
-        </w:rPr>
-        <w:t>i</w:t>
-      </w:r>
-      <w:proofErr w:type="spellEnd"/>
-      <w:r>
-        <w:rPr>
-          <w:rFonts w:ascii="Garamond" w:hAnsi="Garamond"/>
-          <w:sz w:val="24"/>
-          <w:szCs w:val="24"/>
-        </w:rPr>
-        <w:t>.</w:t>
+      <w:r>
+        <w:rPr>
+          <w:rFonts w:ascii="Garamond" w:hAnsi="Garamond"/>
+          <w:sz w:val="24"/>
+          <w:szCs w:val="24"/>
+        </w:rPr>
+        <w:t>i.</w:t>
       </w:r>
       <w:r>
         <w:rPr>
@@ -2311,25 +2035,7 @@
           <w:sz w:val="24"/>
           <w:szCs w:val="24"/>
         </w:rPr>
-        <w:t>r1(2)(</w:t>
-      </w:r>
-      <w:proofErr w:type="gramStart"/>
-      <w:r>
-        <w:rPr>
-          <w:rFonts w:ascii="Garamond" w:hAnsi="Garamond"/>
-          <w:sz w:val="24"/>
-          <w:szCs w:val="24"/>
-        </w:rPr>
-        <w:t>c)-(</w:t>
-      </w:r>
-      <w:proofErr w:type="gramEnd"/>
-      <w:r>
-        <w:rPr>
-          <w:rFonts w:ascii="Garamond" w:hAnsi="Garamond"/>
-          <w:sz w:val="24"/>
-          <w:szCs w:val="24"/>
-        </w:rPr>
-        <w:t xml:space="preserve">e), </w:t>
+        <w:t xml:space="preserve">r1(2)(c)-(e), </w:t>
       </w:r>
       <w:r>
         <w:rPr>
@@ -2453,25 +2159,14 @@
           <w:szCs w:val="24"/>
         </w:rPr>
       </w:pPr>
-      <w:proofErr w:type="spellStart"/>
-      <w:r>
-        <w:rPr>
-          <w:rFonts w:ascii="Garamond" w:hAnsi="Garamond"/>
-          <w:i/>
-          <w:sz w:val="24"/>
-          <w:szCs w:val="24"/>
-        </w:rPr>
-        <w:t>Sinco</w:t>
-      </w:r>
-      <w:proofErr w:type="spellEnd"/>
-      <w:r>
-        <w:rPr>
-          <w:rFonts w:ascii="Garamond" w:hAnsi="Garamond"/>
-          <w:i/>
-          <w:sz w:val="24"/>
-          <w:szCs w:val="24"/>
-        </w:rPr>
-        <w:t xml:space="preserve"> Technologies Pte Ltd v Singapore Chi Cheng Pte Ltd </w:t>
+      <w:r>
+        <w:rPr>
+          <w:rFonts w:ascii="Garamond" w:hAnsi="Garamond"/>
+          <w:i/>
+          <w:sz w:val="24"/>
+          <w:szCs w:val="24"/>
+        </w:rPr>
+        <w:t xml:space="preserve">Sinco Technologies Pte Ltd v Singapore Chi Cheng Pte Ltd </w:t>
       </w:r>
       <w:r>
         <w:rPr>
@@ -2651,23 +2346,177 @@
           <w:sz w:val="24"/>
           <w:szCs w:val="24"/>
         </w:rPr>
-        <w:t xml:space="preserve">BNP Paribas Wealth Management v Jacob </w:t>
-      </w:r>
-      <w:proofErr w:type="spellStart"/>
-      <w:r>
-        <w:rPr>
-          <w:rFonts w:ascii="Garamond" w:hAnsi="Garamond"/>
-          <w:i/>
-          <w:sz w:val="24"/>
-          <w:szCs w:val="24"/>
-        </w:rPr>
-        <w:t>Agam</w:t>
-      </w:r>
-      <w:proofErr w:type="spellEnd"/>
-      <w:r>
-        <w:rPr>
-          <w:rFonts w:ascii="Garamond" w:hAnsi="Garamond"/>
-          <w:i/>
+        <w:t xml:space="preserve">BNP Paribas Wealth Management v Jacob Agam </w:t>
+      </w:r>
+      <w:r>
+        <w:rPr>
+          <w:rFonts w:ascii="Garamond" w:hAnsi="Garamond"/>
+          <w:sz w:val="24"/>
+          <w:szCs w:val="24"/>
+        </w:rPr>
+        <w:t>[2017] 3 SLR 27</w:t>
+      </w:r>
+    </w:p>
+    <w:p>
+      <w:pPr>
+        <w:spacing w:after="0" w:line="240" w:lineRule="auto"/>
+        <w:jc w:val="both"/>
+        <w:rPr>
+          <w:rFonts w:ascii="Garamond" w:hAnsi="Garamond"/>
+          <w:sz w:val="24"/>
+          <w:szCs w:val="24"/>
+        </w:rPr>
+      </w:pPr>
+    </w:p>
+    <w:p>
+      <w:pPr>
+        <w:spacing w:after="0" w:line="240" w:lineRule="auto"/>
+        <w:jc w:val="both"/>
+        <w:outlineLvl w:val="0"/>
+        <w:rPr>
+          <w:rFonts w:ascii="Garamond" w:hAnsi="Garamond"/>
+          <w:sz w:val="24"/>
+          <w:szCs w:val="24"/>
+        </w:rPr>
+      </w:pPr>
+      <w:r>
+        <w:rPr>
+          <w:rFonts w:ascii="Garamond" w:hAnsi="Garamond"/>
+          <w:sz w:val="24"/>
+          <w:szCs w:val="24"/>
+        </w:rPr>
+        <w:t xml:space="preserve">(D) The SICC as a factor within the </w:t>
+      </w:r>
+      <w:r>
+        <w:rPr>
+          <w:rFonts w:ascii="Garamond" w:hAnsi="Garamond"/>
+          <w:i/>
+          <w:sz w:val="24"/>
+          <w:szCs w:val="24"/>
+        </w:rPr>
+        <w:t xml:space="preserve">Spiliada </w:t>
+      </w:r>
+      <w:r>
+        <w:rPr>
+          <w:rFonts w:ascii="Garamond" w:hAnsi="Garamond"/>
+          <w:sz w:val="24"/>
+          <w:szCs w:val="24"/>
+        </w:rPr>
+        <w:t>test</w:t>
+      </w:r>
+    </w:p>
+    <w:p>
+      <w:pPr>
+        <w:spacing w:after="0" w:line="240" w:lineRule="auto"/>
+        <w:jc w:val="both"/>
+        <w:rPr>
+          <w:rFonts w:ascii="Garamond" w:hAnsi="Garamond"/>
+          <w:sz w:val="24"/>
+          <w:szCs w:val="24"/>
+        </w:rPr>
+      </w:pPr>
+      <w:r>
+        <w:rPr>
+          <w:rFonts w:ascii="Garamond" w:hAnsi="Garamond"/>
+          <w:i/>
+          <w:sz w:val="24"/>
+          <w:szCs w:val="24"/>
+        </w:rPr>
+        <w:t xml:space="preserve">IM Skaugen SE v MAN Diesel &amp; Turbo SE </w:t>
+      </w:r>
+      <w:r>
+        <w:rPr>
+          <w:rFonts w:ascii="Garamond" w:hAnsi="Garamond"/>
+          <w:sz w:val="24"/>
+          <w:szCs w:val="24"/>
+        </w:rPr>
+        <w:t>[2016] SGHCR 6</w:t>
+      </w:r>
+    </w:p>
+    <w:p>
+      <w:pPr>
+        <w:spacing w:after="0" w:line="240" w:lineRule="auto"/>
+        <w:jc w:val="both"/>
+        <w:rPr>
+          <w:rFonts w:ascii="Garamond" w:hAnsi="Garamond"/>
+          <w:sz w:val="24"/>
+          <w:szCs w:val="24"/>
+        </w:rPr>
+      </w:pPr>
+      <w:r>
+        <w:rPr>
+          <w:rFonts w:ascii="Garamond" w:hAnsi="Garamond"/>
+          <w:i/>
+          <w:sz w:val="24"/>
+          <w:szCs w:val="24"/>
+        </w:rPr>
+        <w:t xml:space="preserve">Rappo, Tania v Accent Delight International Ltd </w:t>
+      </w:r>
+      <w:r>
+        <w:rPr>
+          <w:rFonts w:ascii="Garamond" w:hAnsi="Garamond"/>
+          <w:sz w:val="24"/>
+          <w:szCs w:val="24"/>
+        </w:rPr>
+        <w:t>[2017] 2 SLR 265</w:t>
+      </w:r>
+    </w:p>
+    <w:p>
+      <w:pPr>
+        <w:spacing w:after="0" w:line="240" w:lineRule="auto"/>
+        <w:jc w:val="both"/>
+        <w:rPr>
+          <w:rFonts w:ascii="Garamond" w:hAnsi="Garamond"/>
+          <w:i/>
+          <w:sz w:val="24"/>
+          <w:szCs w:val="24"/>
+        </w:rPr>
+      </w:pPr>
+    </w:p>
+    <w:p>
+      <w:pPr>
+        <w:spacing w:after="0" w:line="240" w:lineRule="auto"/>
+        <w:jc w:val="both"/>
+        <w:rPr>
+          <w:rFonts w:ascii="Garamond" w:hAnsi="Garamond"/>
+          <w:sz w:val="24"/>
+          <w:szCs w:val="24"/>
+        </w:rPr>
+      </w:pPr>
+    </w:p>
+    <w:p>
+      <w:pPr>
+        <w:spacing w:after="0" w:line="240" w:lineRule="auto"/>
+        <w:jc w:val="both"/>
+        <w:outlineLvl w:val="0"/>
+        <w:rPr>
+          <w:rFonts w:ascii="Garamond" w:hAnsi="Garamond"/>
+          <w:sz w:val="24"/>
+          <w:szCs w:val="24"/>
+        </w:rPr>
+      </w:pPr>
+      <w:r>
+        <w:rPr>
+          <w:rFonts w:ascii="Garamond" w:hAnsi="Garamond"/>
+          <w:b/>
+          <w:sz w:val="24"/>
+          <w:szCs w:val="24"/>
+        </w:rPr>
+        <w:t xml:space="preserve">2. </w:t>
+      </w:r>
+      <w:r>
+        <w:rPr>
+          <w:rFonts w:ascii="Garamond" w:hAnsi="Garamond"/>
+          <w:b/>
+          <w:sz w:val="24"/>
+          <w:szCs w:val="24"/>
+        </w:rPr>
+        <w:t>Choice of Court Agreements Act</w:t>
+      </w:r>
+      <w:r>
+        <w:rPr>
+          <w:rFonts w:ascii="Garamond" w:hAnsi="Garamond"/>
+          <w:b/>
           <w:sz w:val="24"/>
           <w:szCs w:val="24"/>
         </w:rPr>
@@ -2676,27 +2525,27 @@
       <w:r>
         <w:rPr>
           <w:rFonts w:ascii="Garamond" w:hAnsi="Garamond"/>
-          <w:sz w:val="24"/>
-          <w:szCs w:val="24"/>
-        </w:rPr>
-        <w:t>[2017] 3 SLR 27</w:t>
-      </w:r>
-    </w:p>
-    <w:p>
-      <w:pPr>
-        <w:spacing w:after="0" w:line="240" w:lineRule="auto"/>
-        <w:jc w:val="both"/>
-        <w:rPr>
-          <w:rFonts w:ascii="Garamond" w:hAnsi="Garamond"/>
-          <w:sz w:val="24"/>
-          <w:szCs w:val="24"/>
-        </w:rPr>
-      </w:pPr>
-    </w:p>
-    <w:p>
-      <w:pPr>
-        <w:spacing w:after="0" w:line="240" w:lineRule="auto"/>
-        <w:jc w:val="both"/>
+          <w:b/>
+          <w:sz w:val="24"/>
+          <w:szCs w:val="24"/>
+        </w:rPr>
+        <w:t>2016</w:t>
+      </w:r>
+    </w:p>
+    <w:p>
+      <w:pPr>
+        <w:spacing w:after="0" w:line="240" w:lineRule="auto"/>
+        <w:jc w:val="both"/>
+        <w:rPr>
+          <w:rFonts w:ascii="Garamond" w:hAnsi="Garamond"/>
+          <w:sz w:val="24"/>
+          <w:szCs w:val="24"/>
+        </w:rPr>
+      </w:pPr>
+    </w:p>
+    <w:p>
+      <w:pPr>
+        <w:spacing w:after="0" w:line="240" w:lineRule="auto"/>
         <w:outlineLvl w:val="0"/>
         <w:rPr>
           <w:rFonts w:ascii="Garamond" w:hAnsi="Garamond"/>
@@ -2710,222 +2559,6 @@
           <w:sz w:val="24"/>
           <w:szCs w:val="24"/>
         </w:rPr>
-        <w:t xml:space="preserve">(D) The SICC as a factor within the </w:t>
-      </w:r>
-      <w:proofErr w:type="spellStart"/>
-      <w:r>
-        <w:rPr>
-          <w:rFonts w:ascii="Garamond" w:hAnsi="Garamond"/>
-          <w:i/>
-          <w:sz w:val="24"/>
-          <w:szCs w:val="24"/>
-        </w:rPr>
-        <w:t>Spiliada</w:t>
-      </w:r>
-      <w:proofErr w:type="spellEnd"/>
-      <w:r>
-        <w:rPr>
-          <w:rFonts w:ascii="Garamond" w:hAnsi="Garamond"/>
-          <w:i/>
-          <w:sz w:val="24"/>
-          <w:szCs w:val="24"/>
-        </w:rPr>
-        <w:t xml:space="preserve"> </w:t>
-      </w:r>
-      <w:r>
-        <w:rPr>
-          <w:rFonts w:ascii="Garamond" w:hAnsi="Garamond"/>
-          <w:sz w:val="24"/>
-          <w:szCs w:val="24"/>
-        </w:rPr>
-        <w:t>test</w:t>
-      </w:r>
-    </w:p>
-    <w:p>
-      <w:pPr>
-        <w:spacing w:after="0" w:line="240" w:lineRule="auto"/>
-        <w:jc w:val="both"/>
-        <w:rPr>
-          <w:rFonts w:ascii="Garamond" w:hAnsi="Garamond"/>
-          <w:sz w:val="24"/>
-          <w:szCs w:val="24"/>
-        </w:rPr>
-      </w:pPr>
-      <w:r>
-        <w:rPr>
-          <w:rFonts w:ascii="Garamond" w:hAnsi="Garamond"/>
-          <w:i/>
-          <w:sz w:val="24"/>
-          <w:szCs w:val="24"/>
-        </w:rPr>
-        <w:t xml:space="preserve">IM </w:t>
-      </w:r>
-      <w:proofErr w:type="spellStart"/>
-      <w:r>
-        <w:rPr>
-          <w:rFonts w:ascii="Garamond" w:hAnsi="Garamond"/>
-          <w:i/>
-          <w:sz w:val="24"/>
-          <w:szCs w:val="24"/>
-        </w:rPr>
-        <w:t>Skaugen</w:t>
-      </w:r>
-      <w:proofErr w:type="spellEnd"/>
-      <w:r>
-        <w:rPr>
-          <w:rFonts w:ascii="Garamond" w:hAnsi="Garamond"/>
-          <w:i/>
-          <w:sz w:val="24"/>
-          <w:szCs w:val="24"/>
-        </w:rPr>
-        <w:t xml:space="preserve"> SE v MAN Diesel &amp; Turbo SE </w:t>
-      </w:r>
-      <w:r>
-        <w:rPr>
-          <w:rFonts w:ascii="Garamond" w:hAnsi="Garamond"/>
-          <w:sz w:val="24"/>
-          <w:szCs w:val="24"/>
-        </w:rPr>
-        <w:t>[2016] SGHCR 6</w:t>
-      </w:r>
-    </w:p>
-    <w:p>
-      <w:pPr>
-        <w:spacing w:after="0" w:line="240" w:lineRule="auto"/>
-        <w:jc w:val="both"/>
-        <w:rPr>
-          <w:rFonts w:ascii="Garamond" w:hAnsi="Garamond"/>
-          <w:sz w:val="24"/>
-          <w:szCs w:val="24"/>
-        </w:rPr>
-      </w:pPr>
-      <w:proofErr w:type="spellStart"/>
-      <w:r>
-        <w:rPr>
-          <w:rFonts w:ascii="Garamond" w:hAnsi="Garamond"/>
-          <w:i/>
-          <w:sz w:val="24"/>
-          <w:szCs w:val="24"/>
-        </w:rPr>
-        <w:t>Rappo</w:t>
-      </w:r>
-      <w:proofErr w:type="spellEnd"/>
-      <w:r>
-        <w:rPr>
-          <w:rFonts w:ascii="Garamond" w:hAnsi="Garamond"/>
-          <w:i/>
-          <w:sz w:val="24"/>
-          <w:szCs w:val="24"/>
-        </w:rPr>
-        <w:t xml:space="preserve">, Tania v Accent Delight International Ltd </w:t>
-      </w:r>
-      <w:r>
-        <w:rPr>
-          <w:rFonts w:ascii="Garamond" w:hAnsi="Garamond"/>
-          <w:sz w:val="24"/>
-          <w:szCs w:val="24"/>
-        </w:rPr>
-        <w:t>[2017] 2 SLR 265</w:t>
-      </w:r>
-    </w:p>
-    <w:p>
-      <w:pPr>
-        <w:spacing w:after="0" w:line="240" w:lineRule="auto"/>
-        <w:jc w:val="both"/>
-        <w:rPr>
-          <w:rFonts w:ascii="Garamond" w:hAnsi="Garamond"/>
-          <w:i/>
-          <w:sz w:val="24"/>
-          <w:szCs w:val="24"/>
-        </w:rPr>
-      </w:pPr>
-    </w:p>
-    <w:p>
-      <w:pPr>
-        <w:spacing w:after="0" w:line="240" w:lineRule="auto"/>
-        <w:jc w:val="both"/>
-        <w:rPr>
-          <w:rFonts w:ascii="Garamond" w:hAnsi="Garamond"/>
-          <w:sz w:val="24"/>
-          <w:szCs w:val="24"/>
-        </w:rPr>
-      </w:pPr>
-    </w:p>
-    <w:p>
-      <w:pPr>
-        <w:spacing w:after="0" w:line="240" w:lineRule="auto"/>
-        <w:jc w:val="both"/>
-        <w:outlineLvl w:val="0"/>
-        <w:rPr>
-          <w:rFonts w:ascii="Garamond" w:hAnsi="Garamond"/>
-          <w:sz w:val="24"/>
-          <w:szCs w:val="24"/>
-        </w:rPr>
-      </w:pPr>
-      <w:r>
-        <w:rPr>
-          <w:rFonts w:ascii="Garamond" w:hAnsi="Garamond"/>
-          <w:b/>
-          <w:sz w:val="24"/>
-          <w:szCs w:val="24"/>
-        </w:rPr>
-        <w:t xml:space="preserve">2. </w:t>
-      </w:r>
-      <w:r>
-        <w:rPr>
-          <w:rFonts w:ascii="Garamond" w:hAnsi="Garamond"/>
-          <w:b/>
-          <w:sz w:val="24"/>
-          <w:szCs w:val="24"/>
-        </w:rPr>
-        <w:t>Choice of Court Agreements Act</w:t>
-      </w:r>
-      <w:r>
-        <w:rPr>
-          <w:rFonts w:ascii="Garamond" w:hAnsi="Garamond"/>
-          <w:b/>
-          <w:sz w:val="24"/>
-          <w:szCs w:val="24"/>
-        </w:rPr>
-        <w:t xml:space="preserve"> </w:t>
-      </w:r>
-      <w:r>
-        <w:rPr>
-          <w:rFonts w:ascii="Garamond" w:hAnsi="Garamond"/>
-          <w:b/>
-          <w:sz w:val="24"/>
-          <w:szCs w:val="24"/>
-        </w:rPr>
-        <w:t>2016</w:t>
-      </w:r>
-    </w:p>
-    <w:p>
-      <w:pPr>
-        <w:spacing w:after="0" w:line="240" w:lineRule="auto"/>
-        <w:jc w:val="both"/>
-        <w:rPr>
-          <w:rFonts w:ascii="Garamond" w:hAnsi="Garamond"/>
-          <w:sz w:val="24"/>
-          <w:szCs w:val="24"/>
-        </w:rPr>
-      </w:pPr>
-    </w:p>
-    <w:p>
-      <w:pPr>
-        <w:spacing w:after="0" w:line="240" w:lineRule="auto"/>
-        <w:outlineLvl w:val="0"/>
-        <w:rPr>
-          <w:rFonts w:ascii="Garamond" w:hAnsi="Garamond"/>
-          <w:sz w:val="24"/>
-          <w:szCs w:val="24"/>
-        </w:rPr>
-      </w:pPr>
-      <w:r>
-        <w:rPr>
-          <w:rFonts w:ascii="Garamond" w:hAnsi="Garamond"/>
-          <w:sz w:val="24"/>
-          <w:szCs w:val="24"/>
-        </w:rPr>
         <w:t>(A</w:t>
       </w:r>
       <w:r>
@@ -2962,7 +2595,6 @@
           <w:szCs w:val="24"/>
         </w:rPr>
       </w:pPr>
-      <w:proofErr w:type="spellStart"/>
       <w:r>
         <w:rPr>
           <w:rFonts w:ascii="Garamond" w:hAnsi="Garamond"/>
@@ -2977,16 +2609,7 @@
           <w:sz w:val="24"/>
           <w:szCs w:val="24"/>
         </w:rPr>
-        <w:t>s</w:t>
-      </w:r>
-      <w:proofErr w:type="spellEnd"/>
-      <w:r>
-        <w:rPr>
-          <w:rFonts w:ascii="Garamond" w:hAnsi="Garamond"/>
-          <w:sz w:val="24"/>
-          <w:szCs w:val="24"/>
-        </w:rPr>
-        <w:t xml:space="preserve"> 2, 3, 4, 8, 9, 10</w:t>
+        <w:t>s 2, 3, 4, 8, 9, 10</w:t>
       </w:r>
     </w:p>
     <w:p>
@@ -3315,7 +2938,6 @@
         </w:rPr>
         <w:t xml:space="preserve">nti-suit and </w:t>
       </w:r>
-      <w:proofErr w:type="spellStart"/>
       <w:r>
         <w:rPr>
           <w:rFonts w:ascii="Garamond" w:hAnsi="Garamond"/>
@@ -3327,7 +2949,6 @@
         </w:rPr>
         <w:t>Mareva</w:t>
       </w:r>
-      <w:proofErr w:type="spellEnd"/>
       <w:r>
         <w:rPr>
           <w:rFonts w:ascii="Garamond" w:hAnsi="Garamond"/>
@@ -3439,7 +3060,6 @@
         </w:rPr>
         <w:t xml:space="preserve">To understand the function and purpose of the </w:t>
       </w:r>
-      <w:proofErr w:type="spellStart"/>
       <w:r>
         <w:rPr>
           <w:rFonts w:ascii="Garamond" w:hAnsi="Garamond"/>
@@ -3449,7 +3069,6 @@
         </w:rPr>
         <w:t>Mareva</w:t>
       </w:r>
-      <w:proofErr w:type="spellEnd"/>
       <w:r>
         <w:rPr>
           <w:rFonts w:ascii="Garamond" w:hAnsi="Garamond"/>
@@ -3481,7 +3100,6 @@
         </w:rPr>
         <w:t xml:space="preserve">To understand the concepts of jurisdiction, power and discretion as they apply to the anti-suit and </w:t>
       </w:r>
-      <w:proofErr w:type="spellStart"/>
       <w:r>
         <w:rPr>
           <w:rFonts w:ascii="Garamond" w:hAnsi="Garamond"/>
@@ -3491,7 +3109,6 @@
         </w:rPr>
         <w:t>Mareva</w:t>
       </w:r>
-      <w:proofErr w:type="spellEnd"/>
       <w:r>
         <w:rPr>
           <w:rFonts w:ascii="Garamond" w:hAnsi="Garamond"/>
@@ -3523,7 +3140,6 @@
         </w:rPr>
         <w:t xml:space="preserve">To understand the principles which guide the Singapore court in deciding when it can or may grant an anti-suit or </w:t>
       </w:r>
-      <w:proofErr w:type="spellStart"/>
       <w:r>
         <w:rPr>
           <w:rFonts w:ascii="Garamond" w:hAnsi="Garamond"/>
@@ -3533,7 +3149,6 @@
         </w:rPr>
         <w:t>Mareva</w:t>
       </w:r>
-      <w:proofErr w:type="spellEnd"/>
       <w:r>
         <w:rPr>
           <w:rFonts w:ascii="Garamond" w:hAnsi="Garamond"/>
@@ -3661,25 +3276,7 @@
           <w:sz w:val="24"/>
           <w:szCs w:val="24"/>
         </w:rPr>
-        <w:t xml:space="preserve">Supreme Court of Judicature Act, s 18, </w:t>
-      </w:r>
-      <w:proofErr w:type="spellStart"/>
-      <w:r>
-        <w:rPr>
-          <w:rFonts w:ascii="Garamond" w:hAnsi="Garamond"/>
-          <w:sz w:val="24"/>
-          <w:szCs w:val="24"/>
-        </w:rPr>
-        <w:t>sch</w:t>
-      </w:r>
-      <w:proofErr w:type="spellEnd"/>
-      <w:r>
-        <w:rPr>
-          <w:rFonts w:ascii="Garamond" w:hAnsi="Garamond"/>
-          <w:sz w:val="24"/>
-          <w:szCs w:val="24"/>
-        </w:rPr>
-        <w:t xml:space="preserve"> 1, para 5</w:t>
+        <w:t>Supreme Court of Judicature Act, s 18, sch 1, para 5</w:t>
       </w:r>
     </w:p>
     <w:p>
@@ -3800,7 +3397,6 @@
           <w:highlight w:val="yellow"/>
         </w:rPr>
       </w:pPr>
-      <w:proofErr w:type="spellStart"/>
       <w:r>
         <w:rPr>
           <w:rFonts w:ascii="Garamond" w:hAnsi="Garamond"/>
@@ -3809,97 +3405,8 @@
           <w:szCs w:val="24"/>
           <w:highlight w:val="yellow"/>
         </w:rPr>
-        <w:t>Société</w:t>
-      </w:r>
-      <w:proofErr w:type="spellEnd"/>
-      <w:r>
-        <w:rPr>
-          <w:rFonts w:ascii="Garamond" w:hAnsi="Garamond"/>
-          <w:i/>
-          <w:sz w:val="24"/>
-          <w:szCs w:val="24"/>
-          <w:highlight w:val="yellow"/>
-        </w:rPr>
-        <w:t xml:space="preserve"> </w:t>
-      </w:r>
-      <w:proofErr w:type="spellStart"/>
-      <w:r>
-        <w:rPr>
-          <w:rFonts w:ascii="Garamond" w:hAnsi="Garamond"/>
-          <w:i/>
-          <w:sz w:val="24"/>
-          <w:szCs w:val="24"/>
-          <w:highlight w:val="yellow"/>
-        </w:rPr>
-        <w:t>Nationale</w:t>
-      </w:r>
-      <w:proofErr w:type="spellEnd"/>
-      <w:r>
-        <w:rPr>
-          <w:rFonts w:ascii="Garamond" w:hAnsi="Garamond"/>
-          <w:i/>
-          <w:sz w:val="24"/>
-          <w:szCs w:val="24"/>
-          <w:highlight w:val="yellow"/>
-        </w:rPr>
-        <w:t xml:space="preserve"> </w:t>
-      </w:r>
-      <w:proofErr w:type="spellStart"/>
-      <w:r>
-        <w:rPr>
-          <w:rFonts w:ascii="Garamond" w:hAnsi="Garamond"/>
-          <w:i/>
-          <w:sz w:val="24"/>
-          <w:szCs w:val="24"/>
-          <w:highlight w:val="yellow"/>
-        </w:rPr>
-        <w:t>Industrielle</w:t>
-      </w:r>
-      <w:proofErr w:type="spellEnd"/>
-      <w:r>
-        <w:rPr>
-          <w:rFonts w:ascii="Garamond" w:hAnsi="Garamond"/>
-          <w:i/>
-          <w:sz w:val="24"/>
-          <w:szCs w:val="24"/>
-          <w:highlight w:val="yellow"/>
-        </w:rPr>
-        <w:t xml:space="preserve"> Aerospatiale v Lee </w:t>
-      </w:r>
-      <w:proofErr w:type="spellStart"/>
-      <w:r>
-        <w:rPr>
-          <w:rFonts w:ascii="Garamond" w:hAnsi="Garamond"/>
-          <w:i/>
-          <w:sz w:val="24"/>
-          <w:szCs w:val="24"/>
-          <w:highlight w:val="yellow"/>
-        </w:rPr>
-        <w:t>Kui</w:t>
-      </w:r>
-      <w:proofErr w:type="spellEnd"/>
-      <w:r>
-        <w:rPr>
-          <w:rFonts w:ascii="Garamond" w:hAnsi="Garamond"/>
-          <w:i/>
-          <w:sz w:val="24"/>
-          <w:szCs w:val="24"/>
-          <w:highlight w:val="yellow"/>
-        </w:rPr>
-        <w:t xml:space="preserve"> </w:t>
-      </w:r>
-      <w:proofErr w:type="spellStart"/>
-      <w:r>
-        <w:rPr>
-          <w:rFonts w:ascii="Garamond" w:hAnsi="Garamond"/>
-          <w:i/>
-          <w:sz w:val="24"/>
-          <w:szCs w:val="24"/>
-          <w:highlight w:val="yellow"/>
-        </w:rPr>
-        <w:t>Jak</w:t>
-      </w:r>
-      <w:proofErr w:type="spellEnd"/>
+        <w:t>Société Nationale Industrielle Aerospatiale v Lee Kui Jak</w:t>
+      </w:r>
       <w:r>
         <w:rPr>
           <w:rFonts w:ascii="Garamond" w:hAnsi="Garamond"/>
@@ -3934,29 +3441,7 @@
           <w:szCs w:val="24"/>
           <w:highlight w:val="yellow"/>
         </w:rPr>
-        <w:t xml:space="preserve">Airbus </w:t>
-      </w:r>
-      <w:proofErr w:type="spellStart"/>
-      <w:r>
-        <w:rPr>
-          <w:rFonts w:ascii="Garamond" w:hAnsi="Garamond"/>
-          <w:i/>
-          <w:sz w:val="24"/>
-          <w:szCs w:val="24"/>
-          <w:highlight w:val="yellow"/>
-        </w:rPr>
-        <w:t>Industrie</w:t>
-      </w:r>
-      <w:proofErr w:type="spellEnd"/>
-      <w:r>
-        <w:rPr>
-          <w:rFonts w:ascii="Garamond" w:hAnsi="Garamond"/>
-          <w:i/>
-          <w:sz w:val="24"/>
-          <w:szCs w:val="24"/>
-          <w:highlight w:val="yellow"/>
-        </w:rPr>
-        <w:t xml:space="preserve"> GIE v Patel </w:t>
+        <w:t xml:space="preserve">Airbus Industrie GIE v Patel </w:t>
       </w:r>
       <w:r>
         <w:rPr>
@@ -3991,68 +3476,16 @@
           <w:szCs w:val="24"/>
           <w:highlight w:val="yellow"/>
         </w:rPr>
-        <w:t xml:space="preserve">Donohue v Armco </w:t>
-      </w:r>
-      <w:proofErr w:type="spellStart"/>
-      <w:r>
-        <w:rPr>
-          <w:rFonts w:ascii="Garamond" w:hAnsi="Garamond"/>
-          <w:i/>
+        <w:t>Donohue v Armco Inc</w:t>
+      </w:r>
+      <w:r>
+        <w:rPr>
+          <w:rFonts w:ascii="Garamond" w:hAnsi="Garamond"/>
           <w:sz w:val="24"/>
           <w:szCs w:val="24"/>
           <w:highlight w:val="yellow"/>
         </w:rPr>
-        <w:t>Inc</w:t>
-      </w:r>
-      <w:proofErr w:type="spellEnd"/>
-      <w:r>
-        <w:rPr>
-          <w:rFonts w:ascii="Garamond" w:hAnsi="Garamond"/>
-          <w:sz w:val="24"/>
-          <w:szCs w:val="24"/>
-          <w:highlight w:val="yellow"/>
-        </w:rPr>
-        <w:t xml:space="preserve"> [2001] UKHL 64, [2002] 1 All ER 749 (HL), </w:t>
-      </w:r>
-      <w:proofErr w:type="spellStart"/>
-      <w:r>
-        <w:rPr>
-          <w:rFonts w:ascii="Garamond" w:hAnsi="Garamond"/>
-          <w:sz w:val="24"/>
-          <w:szCs w:val="24"/>
-          <w:highlight w:val="yellow"/>
-        </w:rPr>
-        <w:t>esp</w:t>
-      </w:r>
-      <w:proofErr w:type="spellEnd"/>
-      <w:r>
-        <w:rPr>
-          <w:rFonts w:ascii="Garamond" w:hAnsi="Garamond"/>
-          <w:sz w:val="24"/>
-          <w:szCs w:val="24"/>
-          <w:highlight w:val="yellow"/>
-        </w:rPr>
-        <w:t xml:space="preserve"> [23]</w:t>
-      </w:r>
-      <w:proofErr w:type="gramStart"/>
-      <w:r>
-        <w:rPr>
-          <w:rFonts w:ascii="Garamond" w:hAnsi="Garamond"/>
-          <w:sz w:val="24"/>
-          <w:szCs w:val="24"/>
-          <w:highlight w:val="yellow"/>
-        </w:rPr>
-        <w:t>-[</w:t>
-      </w:r>
-      <w:proofErr w:type="gramEnd"/>
-      <w:r>
-        <w:rPr>
-          <w:rFonts w:ascii="Garamond" w:hAnsi="Garamond"/>
-          <w:sz w:val="24"/>
-          <w:szCs w:val="24"/>
-          <w:highlight w:val="yellow"/>
-        </w:rPr>
-        <w:t>39], [45]-[49], [53]-[76</w:t>
+        <w:t xml:space="preserve"> [2001] UKHL 64, [2002] 1 All ER 749 (HL), esp [23]-[39], [45]-[49], [53]-[76</w:t>
       </w:r>
       <w:r>
         <w:rPr>
@@ -4106,20 +3539,8 @@
           <w:szCs w:val="24"/>
           <w:highlight w:val="yellow"/>
         </w:rPr>
-        <w:t xml:space="preserve">v Trane US </w:t>
-      </w:r>
-      <w:proofErr w:type="spellStart"/>
-      <w:r>
-        <w:rPr>
-          <w:rFonts w:ascii="Garamond" w:hAnsi="Garamond"/>
-          <w:i/>
-          <w:sz w:val="24"/>
-          <w:szCs w:val="24"/>
-          <w:highlight w:val="yellow"/>
-        </w:rPr>
-        <w:t>Inc</w:t>
-      </w:r>
-      <w:proofErr w:type="spellEnd"/>
+        <w:t>v Trane US Inc</w:t>
+      </w:r>
       <w:r>
         <w:rPr>
           <w:rFonts w:ascii="Garamond" w:hAnsi="Garamond"/>
@@ -4162,27 +3583,7 @@
           <w:szCs w:val="24"/>
           <w:highlight w:val="yellow"/>
         </w:rPr>
-        <w:t>[2015] 2 SLR 523, [24]</w:t>
-      </w:r>
-      <w:proofErr w:type="gramStart"/>
-      <w:r>
-        <w:rPr>
-          <w:rFonts w:ascii="Garamond" w:hAnsi="Garamond"/>
-          <w:sz w:val="24"/>
-          <w:szCs w:val="24"/>
-          <w:highlight w:val="yellow"/>
-        </w:rPr>
-        <w:t>-[</w:t>
-      </w:r>
-      <w:proofErr w:type="gramEnd"/>
-      <w:r>
-        <w:rPr>
-          <w:rFonts w:ascii="Garamond" w:hAnsi="Garamond"/>
-          <w:sz w:val="24"/>
-          <w:szCs w:val="24"/>
-          <w:highlight w:val="yellow"/>
-        </w:rPr>
-        <w:t>26</w:t>
+        <w:t>[2015] 2 SLR 523, [24]-[26</w:t>
       </w:r>
       <w:r>
         <w:rPr>
@@ -4251,58 +3652,16 @@
           <w:szCs w:val="24"/>
           <w:highlight w:val="yellow"/>
         </w:rPr>
-        <w:t xml:space="preserve">Grover v </w:t>
-      </w:r>
-      <w:proofErr w:type="spellStart"/>
-      <w:r>
-        <w:rPr>
-          <w:rFonts w:ascii="Garamond" w:hAnsi="Garamond"/>
-          <w:i/>
+        <w:t>Grover v SetClear Pte Ltd</w:t>
+      </w:r>
+      <w:r>
+        <w:rPr>
+          <w:rFonts w:ascii="Garamond" w:hAnsi="Garamond"/>
           <w:sz w:val="24"/>
           <w:szCs w:val="24"/>
           <w:highlight w:val="yellow"/>
         </w:rPr>
-        <w:t>SetClear</w:t>
-      </w:r>
-      <w:proofErr w:type="spellEnd"/>
-      <w:r>
-        <w:rPr>
-          <w:rFonts w:ascii="Garamond" w:hAnsi="Garamond"/>
-          <w:i/>
-          <w:sz w:val="24"/>
-          <w:szCs w:val="24"/>
-          <w:highlight w:val="yellow"/>
-        </w:rPr>
-        <w:t xml:space="preserve"> Pte Ltd</w:t>
-      </w:r>
-      <w:r>
-        <w:rPr>
-          <w:rFonts w:ascii="Garamond" w:hAnsi="Garamond"/>
-          <w:sz w:val="24"/>
-          <w:szCs w:val="24"/>
-          <w:highlight w:val="yellow"/>
-        </w:rPr>
-        <w:t xml:space="preserve"> [2012] SGCA 20, [2012] 2 SLR 625, [25]</w:t>
-      </w:r>
-      <w:proofErr w:type="gramStart"/>
-      <w:r>
-        <w:rPr>
-          <w:rFonts w:ascii="Garamond" w:hAnsi="Garamond"/>
-          <w:sz w:val="24"/>
-          <w:szCs w:val="24"/>
-          <w:highlight w:val="yellow"/>
-        </w:rPr>
-        <w:t>-[</w:t>
-      </w:r>
-      <w:proofErr w:type="gramEnd"/>
-      <w:r>
-        <w:rPr>
-          <w:rFonts w:ascii="Garamond" w:hAnsi="Garamond"/>
-          <w:sz w:val="24"/>
-          <w:szCs w:val="24"/>
-          <w:highlight w:val="yellow"/>
-        </w:rPr>
-        <w:t>38]</w:t>
+        <w:t xml:space="preserve"> [2012] SGCA 20, [2012] 2 SLR 625, [25]-[38]</w:t>
       </w:r>
     </w:p>
     <w:p>
@@ -4375,29 +3734,7 @@
           <w:szCs w:val="24"/>
           <w:highlight w:val="yellow"/>
         </w:rPr>
-        <w:t xml:space="preserve">Mercedes Benz AG v </w:t>
-      </w:r>
-      <w:proofErr w:type="spellStart"/>
-      <w:r>
-        <w:rPr>
-          <w:rFonts w:ascii="Garamond" w:hAnsi="Garamond"/>
-          <w:i/>
-          <w:sz w:val="24"/>
-          <w:szCs w:val="24"/>
-          <w:highlight w:val="yellow"/>
-        </w:rPr>
-        <w:t>Leiduck</w:t>
-      </w:r>
-      <w:proofErr w:type="spellEnd"/>
-      <w:r>
-        <w:rPr>
-          <w:rFonts w:ascii="Garamond" w:hAnsi="Garamond"/>
-          <w:i/>
-          <w:sz w:val="24"/>
-          <w:szCs w:val="24"/>
-          <w:highlight w:val="yellow"/>
-        </w:rPr>
-        <w:t xml:space="preserve"> </w:t>
+        <w:t xml:space="preserve">Mercedes Benz AG v Leiduck </w:t>
       </w:r>
       <w:r>
         <w:rPr>
@@ -4433,111 +3770,25 @@
           <w:szCs w:val="24"/>
           <w:lang w:val="en-US"/>
         </w:rPr>
-        <w:t xml:space="preserve">Multi-Code Electronics Industries (M) </w:t>
-      </w:r>
-      <w:proofErr w:type="spellStart"/>
-      <w:r>
-        <w:rPr>
-          <w:rFonts w:ascii="Garamond" w:hAnsi="Garamond"/>
-          <w:i/>
+        <w:t>Multi-Code Electronics Industries (M) Bhd v Toh Chun Toh Gordon</w:t>
+      </w:r>
+      <w:r>
+        <w:rPr>
+          <w:rFonts w:ascii="Garamond" w:hAnsi="Garamond"/>
           <w:sz w:val="24"/>
           <w:szCs w:val="24"/>
           <w:lang w:val="en-US"/>
         </w:rPr>
-        <w:t>Bhd</w:t>
-      </w:r>
-      <w:proofErr w:type="spellEnd"/>
-      <w:r>
-        <w:rPr>
-          <w:rFonts w:ascii="Garamond" w:hAnsi="Garamond"/>
-          <w:i/>
+        <w:t xml:space="preserve"> [2009] </w:t>
+      </w:r>
+      <w:r>
+        <w:rPr>
+          <w:rFonts w:ascii="Garamond" w:hAnsi="Garamond"/>
           <w:sz w:val="24"/>
           <w:szCs w:val="24"/>
           <w:lang w:val="en-US"/>
         </w:rPr>
-        <w:t xml:space="preserve"> v </w:t>
-      </w:r>
-      <w:proofErr w:type="spellStart"/>
-      <w:r>
-        <w:rPr>
-          <w:rFonts w:ascii="Garamond" w:hAnsi="Garamond"/>
-          <w:i/>
-          <w:sz w:val="24"/>
-          <w:szCs w:val="24"/>
-          <w:lang w:val="en-US"/>
-        </w:rPr>
-        <w:t>Toh</w:t>
-      </w:r>
-      <w:proofErr w:type="spellEnd"/>
-      <w:r>
-        <w:rPr>
-          <w:rFonts w:ascii="Garamond" w:hAnsi="Garamond"/>
-          <w:i/>
-          <w:sz w:val="24"/>
-          <w:szCs w:val="24"/>
-          <w:lang w:val="en-US"/>
-        </w:rPr>
-        <w:t xml:space="preserve"> Chun </w:t>
-      </w:r>
-      <w:proofErr w:type="spellStart"/>
-      <w:r>
-        <w:rPr>
-          <w:rFonts w:ascii="Garamond" w:hAnsi="Garamond"/>
-          <w:i/>
-          <w:sz w:val="24"/>
-          <w:szCs w:val="24"/>
-          <w:lang w:val="en-US"/>
-        </w:rPr>
-        <w:t>Toh</w:t>
-      </w:r>
-      <w:proofErr w:type="spellEnd"/>
-      <w:r>
-        <w:rPr>
-          <w:rFonts w:ascii="Garamond" w:hAnsi="Garamond"/>
-          <w:i/>
-          <w:sz w:val="24"/>
-          <w:szCs w:val="24"/>
-          <w:lang w:val="en-US"/>
-        </w:rPr>
-        <w:t xml:space="preserve"> Gordon</w:t>
-      </w:r>
-      <w:r>
-        <w:rPr>
-          <w:rFonts w:ascii="Garamond" w:hAnsi="Garamond"/>
-          <w:sz w:val="24"/>
-          <w:szCs w:val="24"/>
-          <w:lang w:val="en-US"/>
-        </w:rPr>
-        <w:t xml:space="preserve"> [2009] </w:t>
-      </w:r>
-      <w:r>
-        <w:rPr>
-          <w:rFonts w:ascii="Garamond" w:hAnsi="Garamond"/>
-          <w:sz w:val="24"/>
-          <w:szCs w:val="24"/>
-          <w:lang w:val="en-US"/>
-        </w:rPr>
-        <w:t>1 SLR(R) 1000, [116]</w:t>
-      </w:r>
-      <w:proofErr w:type="gramStart"/>
-      <w:r>
-        <w:rPr>
-          <w:rFonts w:ascii="Garamond" w:hAnsi="Garamond"/>
-          <w:sz w:val="24"/>
-          <w:szCs w:val="24"/>
-          <w:lang w:val="en-US"/>
-        </w:rPr>
-        <w:t>-[</w:t>
-      </w:r>
-      <w:proofErr w:type="gramEnd"/>
-      <w:r>
-        <w:rPr>
-          <w:rFonts w:ascii="Garamond" w:hAnsi="Garamond"/>
-          <w:sz w:val="24"/>
-          <w:szCs w:val="24"/>
-          <w:lang w:val="en-US"/>
-        </w:rPr>
-        <w:t>119]</w:t>
+        <w:t>1 SLR(R) 1000, [116]-[119]</w:t>
       </w:r>
     </w:p>
     <w:p>
@@ -4556,7 +3807,6 @@
           <w:lang w:val="en-US"/>
         </w:rPr>
       </w:pPr>
-      <w:proofErr w:type="spellStart"/>
       <w:r>
         <w:rPr>
           <w:rFonts w:ascii="Garamond" w:hAnsi="Garamond"/>
@@ -4565,62 +3815,7 @@
           <w:szCs w:val="24"/>
           <w:lang w:val="en-US"/>
         </w:rPr>
-        <w:t>Trung</w:t>
-      </w:r>
-      <w:proofErr w:type="spellEnd"/>
-      <w:r>
-        <w:rPr>
-          <w:rFonts w:ascii="Garamond" w:hAnsi="Garamond"/>
-          <w:i/>
-          <w:sz w:val="24"/>
-          <w:szCs w:val="24"/>
-          <w:lang w:val="en-US"/>
-        </w:rPr>
-        <w:t xml:space="preserve"> Nguyen Group Corp v </w:t>
-      </w:r>
-      <w:proofErr w:type="spellStart"/>
-      <w:r>
-        <w:rPr>
-          <w:rFonts w:ascii="Garamond" w:hAnsi="Garamond"/>
-          <w:i/>
-          <w:sz w:val="24"/>
-          <w:szCs w:val="24"/>
-          <w:lang w:val="en-US"/>
-        </w:rPr>
-        <w:t>Trung</w:t>
-      </w:r>
-      <w:proofErr w:type="spellEnd"/>
-      <w:r>
-        <w:rPr>
-          <w:rFonts w:ascii="Garamond" w:hAnsi="Garamond"/>
-          <w:i/>
-          <w:sz w:val="24"/>
-          <w:szCs w:val="24"/>
-          <w:lang w:val="en-US"/>
-        </w:rPr>
-        <w:t xml:space="preserve"> Nguyen International </w:t>
-      </w:r>
-      <w:proofErr w:type="spellStart"/>
-      <w:r>
-        <w:rPr>
-          <w:rFonts w:ascii="Garamond" w:hAnsi="Garamond"/>
-          <w:i/>
-          <w:sz w:val="24"/>
-          <w:szCs w:val="24"/>
-          <w:lang w:val="en-US"/>
-        </w:rPr>
-        <w:t>Pte</w:t>
-      </w:r>
-      <w:proofErr w:type="spellEnd"/>
-      <w:r>
-        <w:rPr>
-          <w:rFonts w:ascii="Garamond" w:hAnsi="Garamond"/>
-          <w:i/>
-          <w:sz w:val="24"/>
-          <w:szCs w:val="24"/>
-          <w:lang w:val="en-US"/>
-        </w:rPr>
-        <w:t xml:space="preserve"> Ltd </w:t>
+        <w:t xml:space="preserve">Trung Nguyen Group Corp v Trung Nguyen International Pte Ltd </w:t>
       </w:r>
       <w:r>
         <w:rPr>
@@ -4820,25 +4015,14 @@
           <w:szCs w:val="24"/>
         </w:rPr>
       </w:pPr>
-      <w:proofErr w:type="spellStart"/>
-      <w:r>
-        <w:rPr>
-          <w:rFonts w:ascii="Garamond" w:hAnsi="Garamond"/>
-          <w:sz w:val="24"/>
-          <w:szCs w:val="24"/>
-        </w:rPr>
-        <w:t>Chng</w:t>
-      </w:r>
-      <w:proofErr w:type="spellEnd"/>
-      <w:r>
-        <w:rPr>
-          <w:rFonts w:ascii="Garamond" w:hAnsi="Garamond"/>
-          <w:sz w:val="24"/>
-          <w:szCs w:val="24"/>
-        </w:rPr>
-        <w:t xml:space="preserve">, ‘Breach of Agreement Versus Vexatious, Oppressive and Unconscionable Conduct’ (2015) 27 </w:t>
-      </w:r>
-      <w:proofErr w:type="spellStart"/>
+      <w:r>
+        <w:rPr>
+          <w:rFonts w:ascii="Garamond" w:hAnsi="Garamond"/>
+          <w:sz w:val="24"/>
+          <w:szCs w:val="24"/>
+        </w:rPr>
+        <w:t xml:space="preserve">Chng, ‘Breach of Agreement Versus Vexatious, Oppressive and Unconscionable Conduct’ (2015) 27 </w:t>
+      </w:r>
       <w:r>
         <w:rPr>
           <w:rFonts w:ascii="Garamond" w:hAnsi="Garamond"/>
@@ -4848,7 +4032,6 @@
         </w:rPr>
         <w:t>SAcLJ</w:t>
       </w:r>
-      <w:proofErr w:type="spellEnd"/>
       <w:r>
         <w:rPr>
           <w:rFonts w:ascii="Garamond" w:hAnsi="Garamond"/>
@@ -4880,7 +4063,6 @@
           <w:szCs w:val="24"/>
         </w:rPr>
       </w:pPr>
-      <w:proofErr w:type="spellStart"/>
       <w:r>
         <w:rPr>
           <w:rFonts w:ascii="Garamond" w:hAnsi="Garamond"/>
@@ -4888,16 +4070,7 @@
           <w:szCs w:val="24"/>
         </w:rPr>
         <w:lastRenderedPageBreak/>
-        <w:t>Spigelman</w:t>
-      </w:r>
-      <w:proofErr w:type="spellEnd"/>
-      <w:r>
-        <w:rPr>
-          <w:rFonts w:ascii="Garamond" w:hAnsi="Garamond"/>
-          <w:sz w:val="24"/>
-          <w:szCs w:val="24"/>
-        </w:rPr>
-        <w:t xml:space="preserve"> CJ, ‘Freezing Orders in International Commercial Litigation’, Inaugural Lecture, Distinguished Speaker Series, Singapore Academy of Law, 6 May 2010, available at:  http://www.sal.org.sg/Lists/Speeches/Attachments/80/Freezing Orders in International Commercial Litigation Singapore.pdf</w:t>
+        <w:t>Spigelman CJ, ‘Freezing Orders in International Commercial Litigation’, Inaugural Lecture, Distinguished Speaker Series, Singapore Academy of Law, 6 May 2010, available at:  http://www.sal.org.sg/Lists/Speeches/Attachments/80/Freezing Orders in International Commercial Litigation Singapore.pdf</w:t>
       </w:r>
     </w:p>
     <w:p>
@@ -5104,7 +4277,61 @@
         </w:rPr>
         <w:t xml:space="preserve">In view of the fact that most international commercial litigation today is litigation about where to litigate, is the role played by the </w:t>
       </w:r>
-      <w:proofErr w:type="spellStart"/>
+      <w:r>
+        <w:rPr>
+          <w:rFonts w:ascii="Garamond" w:hAnsi="Garamond"/>
+          <w:i/>
+          <w:sz w:val="24"/>
+          <w:szCs w:val="24"/>
+        </w:rPr>
+        <w:t xml:space="preserve">Mareva </w:t>
+      </w:r>
+      <w:r>
+        <w:rPr>
+          <w:rFonts w:ascii="Garamond" w:hAnsi="Garamond"/>
+          <w:sz w:val="24"/>
+          <w:szCs w:val="24"/>
+        </w:rPr>
+        <w:t>injunction in cross-border litigation enhanced or diminished as compared to domestic litigation?</w:t>
+      </w:r>
+    </w:p>
+    <w:p>
+      <w:pPr>
+        <w:spacing w:after="0" w:line="240" w:lineRule="auto"/>
+        <w:jc w:val="both"/>
+        <w:rPr>
+          <w:rFonts w:ascii="Garamond" w:hAnsi="Garamond"/>
+          <w:sz w:val="24"/>
+          <w:szCs w:val="24"/>
+        </w:rPr>
+      </w:pPr>
+    </w:p>
+    <w:p>
+      <w:pPr>
+        <w:spacing w:after="0" w:line="240" w:lineRule="auto"/>
+        <w:jc w:val="both"/>
+        <w:rPr>
+          <w:rFonts w:ascii="Garamond" w:hAnsi="Garamond"/>
+          <w:sz w:val="24"/>
+          <w:szCs w:val="24"/>
+        </w:rPr>
+      </w:pPr>
+      <w:r>
+        <w:rPr>
+          <w:rFonts w:ascii="Garamond" w:hAnsi="Garamond"/>
+          <w:sz w:val="24"/>
+          <w:szCs w:val="24"/>
+        </w:rPr>
+        <w:t xml:space="preserve">5. </w:t>
+      </w:r>
+      <w:r>
+        <w:rPr>
+          <w:rFonts w:ascii="Garamond" w:hAnsi="Garamond"/>
+          <w:sz w:val="24"/>
+          <w:szCs w:val="24"/>
+        </w:rPr>
+        <w:t xml:space="preserve">When does the Singapore court have jurisdiction to grant the </w:t>
+      </w:r>
       <w:r>
         <w:rPr>
           <w:rFonts w:ascii="Garamond" w:hAnsi="Garamond"/>
@@ -5114,11 +4341,17 @@
         </w:rPr>
         <w:t>Mareva</w:t>
       </w:r>
-      <w:proofErr w:type="spellEnd"/>
-      <w:r>
-        <w:rPr>
-          <w:rFonts w:ascii="Garamond" w:hAnsi="Garamond"/>
-          <w:i/>
+      <w:r>
+        <w:rPr>
+          <w:rFonts w:ascii="Garamond" w:hAnsi="Garamond"/>
+          <w:sz w:val="24"/>
+          <w:szCs w:val="24"/>
+        </w:rPr>
+        <w:t xml:space="preserve"> injunction in a cross-border litigation?</w:t>
+      </w:r>
+      <w:r>
+        <w:rPr>
+          <w:rFonts w:ascii="Garamond" w:hAnsi="Garamond"/>
           <w:sz w:val="24"/>
           <w:szCs w:val="24"/>
         </w:rPr>
@@ -5130,47 +4363,8 @@
           <w:sz w:val="24"/>
           <w:szCs w:val="24"/>
         </w:rPr>
-        <w:t>injunction in cross-border litigation enhanced or diminished as compared to domestic litigation?</w:t>
-      </w:r>
-    </w:p>
-    <w:p>
-      <w:pPr>
-        <w:spacing w:after="0" w:line="240" w:lineRule="auto"/>
-        <w:jc w:val="both"/>
-        <w:rPr>
-          <w:rFonts w:ascii="Garamond" w:hAnsi="Garamond"/>
-          <w:sz w:val="24"/>
-          <w:szCs w:val="24"/>
-        </w:rPr>
-      </w:pPr>
-    </w:p>
-    <w:p>
-      <w:pPr>
-        <w:spacing w:after="0" w:line="240" w:lineRule="auto"/>
-        <w:jc w:val="both"/>
-        <w:rPr>
-          <w:rFonts w:ascii="Garamond" w:hAnsi="Garamond"/>
-          <w:sz w:val="24"/>
-          <w:szCs w:val="24"/>
-        </w:rPr>
-      </w:pPr>
-      <w:r>
-        <w:rPr>
-          <w:rFonts w:ascii="Garamond" w:hAnsi="Garamond"/>
-          <w:sz w:val="24"/>
-          <w:szCs w:val="24"/>
-        </w:rPr>
-        <w:t xml:space="preserve">5. </w:t>
-      </w:r>
-      <w:r>
-        <w:rPr>
-          <w:rFonts w:ascii="Garamond" w:hAnsi="Garamond"/>
-          <w:sz w:val="24"/>
-          <w:szCs w:val="24"/>
-        </w:rPr>
-        <w:t xml:space="preserve">When does the Singapore court have jurisdiction to grant the </w:t>
-      </w:r>
-      <w:proofErr w:type="spellStart"/>
+        <w:t xml:space="preserve">When does the Singapore court have the power to grant the </w:t>
+      </w:r>
       <w:r>
         <w:rPr>
           <w:rFonts w:ascii="Garamond" w:hAnsi="Garamond"/>
@@ -5180,7 +4374,6 @@
         </w:rPr>
         <w:t>Mareva</w:t>
       </w:r>
-      <w:proofErr w:type="spellEnd"/>
       <w:r>
         <w:rPr>
           <w:rFonts w:ascii="Garamond" w:hAnsi="Garamond"/>
@@ -5189,41 +4382,6 @@
         </w:rPr>
         <w:t xml:space="preserve"> injunction in a cross-border litigation?</w:t>
       </w:r>
-      <w:r>
-        <w:rPr>
-          <w:rFonts w:ascii="Garamond" w:hAnsi="Garamond"/>
-          <w:sz w:val="24"/>
-          <w:szCs w:val="24"/>
-        </w:rPr>
-        <w:t xml:space="preserve"> </w:t>
-      </w:r>
-      <w:r>
-        <w:rPr>
-          <w:rFonts w:ascii="Garamond" w:hAnsi="Garamond"/>
-          <w:sz w:val="24"/>
-          <w:szCs w:val="24"/>
-        </w:rPr>
-        <w:t xml:space="preserve">When does the Singapore court have the power to grant the </w:t>
-      </w:r>
-      <w:proofErr w:type="spellStart"/>
-      <w:r>
-        <w:rPr>
-          <w:rFonts w:ascii="Garamond" w:hAnsi="Garamond"/>
-          <w:i/>
-          <w:sz w:val="24"/>
-          <w:szCs w:val="24"/>
-        </w:rPr>
-        <w:t>Mareva</w:t>
-      </w:r>
-      <w:proofErr w:type="spellEnd"/>
-      <w:r>
-        <w:rPr>
-          <w:rFonts w:ascii="Garamond" w:hAnsi="Garamond"/>
-          <w:sz w:val="24"/>
-          <w:szCs w:val="24"/>
-        </w:rPr>
-        <w:t xml:space="preserve"> injunction in a cross-border litigation?</w:t>
-      </w:r>
     </w:p>
     <w:p>
       <w:pPr>
@@ -5412,43 +4570,7 @@
           <w:sz w:val="24"/>
           <w:szCs w:val="24"/>
         </w:rPr>
-        <w:t xml:space="preserve">Should we believe that the foreign courts are not offended by anti-suit injunctions (see Re Enforcement of an English  Injunction [1997] </w:t>
-      </w:r>
-      <w:proofErr w:type="spellStart"/>
-      <w:r>
-        <w:rPr>
-          <w:rFonts w:ascii="Garamond" w:hAnsi="Garamond"/>
-          <w:sz w:val="24"/>
-          <w:szCs w:val="24"/>
-        </w:rPr>
-        <w:t>ILPr</w:t>
-      </w:r>
-      <w:proofErr w:type="spellEnd"/>
-      <w:r>
-        <w:rPr>
-          <w:rFonts w:ascii="Garamond" w:hAnsi="Garamond"/>
-          <w:sz w:val="24"/>
-          <w:szCs w:val="24"/>
-        </w:rPr>
-        <w:t xml:space="preserve"> 320 (Düsseldorf CA) and General Star Indemnity Ltd v Stirling Cooke Browne Reinsurance Brokers Ltd [2003] </w:t>
-      </w:r>
-      <w:proofErr w:type="spellStart"/>
-      <w:r>
-        <w:rPr>
-          <w:rFonts w:ascii="Garamond" w:hAnsi="Garamond"/>
-          <w:sz w:val="24"/>
-          <w:szCs w:val="24"/>
-        </w:rPr>
-        <w:t>ILPr</w:t>
-      </w:r>
-      <w:proofErr w:type="spellEnd"/>
-      <w:r>
-        <w:rPr>
-          <w:rFonts w:ascii="Garamond" w:hAnsi="Garamond"/>
-          <w:sz w:val="24"/>
-          <w:szCs w:val="24"/>
-        </w:rPr>
-        <w:t xml:space="preserve"> 19, </w:t>
+        <w:t xml:space="preserve">Should we believe that the foreign courts are not offended by anti-suit injunctions (see Re Enforcement of an English  Injunction [1997] ILPr 320 (Düsseldorf CA) and General Star Indemnity Ltd v Stirling Cooke Browne Reinsurance Brokers Ltd [2003] ILPr 19, </w:t>
       </w:r>
       <w:hyperlink r:id="rId9" w:history="1">
         <w:r>
@@ -5458,27 +4580,7 @@
             <w:sz w:val="24"/>
             <w:szCs w:val="24"/>
           </w:rPr>
-          <w:t xml:space="preserve">[2003] EWHC </w:t>
-        </w:r>
-        <w:proofErr w:type="spellStart"/>
-        <w:r>
-          <w:rPr>
-            <w:rStyle w:val="Hyperlink"/>
-            <w:rFonts w:ascii="Garamond" w:hAnsi="Garamond"/>
-            <w:sz w:val="24"/>
-            <w:szCs w:val="24"/>
-          </w:rPr>
-          <w:t>Comm</w:t>
-        </w:r>
-        <w:proofErr w:type="spellEnd"/>
-        <w:r>
-          <w:rPr>
-            <w:rStyle w:val="Hyperlink"/>
-            <w:rFonts w:ascii="Garamond" w:hAnsi="Garamond"/>
-            <w:sz w:val="24"/>
-            <w:szCs w:val="24"/>
-          </w:rPr>
-          <w:t xml:space="preserve"> 3</w:t>
+          <w:t>[2003] EWHC Comm 3</w:t>
         </w:r>
       </w:hyperlink>
       <w:r>
@@ -5525,25 +4627,7 @@
           <w:sz w:val="24"/>
           <w:szCs w:val="24"/>
         </w:rPr>
-        <w:t xml:space="preserve">Should it make any difference to the Singapore court if it is known that the foreign court, where the defendant’s proceedings are sought to be stopped by an anti-suit injunction from the Singapore court, regards foreign injunctions as interference with the defendant’s constitutional </w:t>
-      </w:r>
-      <w:proofErr w:type="gramStart"/>
-      <w:r>
-        <w:rPr>
-          <w:rFonts w:ascii="Garamond" w:hAnsi="Garamond"/>
-          <w:sz w:val="24"/>
-          <w:szCs w:val="24"/>
-        </w:rPr>
-        <w:t>right  to</w:t>
-      </w:r>
-      <w:proofErr w:type="gramEnd"/>
-      <w:r>
-        <w:rPr>
-          <w:rFonts w:ascii="Garamond" w:hAnsi="Garamond"/>
-          <w:sz w:val="24"/>
-          <w:szCs w:val="24"/>
-        </w:rPr>
-        <w:t xml:space="preserve"> proceed in that court?</w:t>
+        <w:t>Should it make any difference to the Singapore court if it is known that the foreign court, where the defendant’s proceedings are sought to be stopped by an anti-suit injunction from the Singapore court, regards foreign injunctions as interference with the defendant’s constitutional right  to proceed in that court?</w:t>
       </w:r>
     </w:p>
     <w:p>
@@ -5583,7 +4667,6 @@
         </w:rPr>
         <w:t xml:space="preserve">What is the effect of the following factors on the jurisdiction and power of the court to grant a </w:t>
       </w:r>
-      <w:proofErr w:type="spellStart"/>
       <w:r>
         <w:rPr>
           <w:rFonts w:ascii="Garamond" w:hAnsi="Garamond"/>
@@ -5593,7 +4676,6 @@
         </w:rPr>
         <w:t>Mareva</w:t>
       </w:r>
-      <w:proofErr w:type="spellEnd"/>
       <w:r>
         <w:rPr>
           <w:rFonts w:ascii="Garamond" w:hAnsi="Garamond"/>
@@ -5733,7 +4815,175 @@
         </w:rPr>
         <w:t xml:space="preserve">Consider whether the Singapore court has the jurisdiction and/or power to grant a </w:t>
       </w:r>
-      <w:proofErr w:type="spellStart"/>
+      <w:r>
+        <w:rPr>
+          <w:rFonts w:ascii="Garamond" w:hAnsi="Garamond"/>
+          <w:i/>
+          <w:sz w:val="24"/>
+          <w:szCs w:val="24"/>
+        </w:rPr>
+        <w:t xml:space="preserve">Mareva </w:t>
+      </w:r>
+      <w:r>
+        <w:rPr>
+          <w:rFonts w:ascii="Garamond" w:hAnsi="Garamond"/>
+          <w:sz w:val="24"/>
+          <w:szCs w:val="24"/>
+        </w:rPr>
+        <w:t>injunction against the defendant in the following cases:</w:t>
+      </w:r>
+    </w:p>
+    <w:p>
+      <w:pPr>
+        <w:spacing w:after="0" w:line="240" w:lineRule="auto"/>
+        <w:jc w:val="both"/>
+        <w:rPr>
+          <w:rFonts w:ascii="Garamond" w:hAnsi="Garamond"/>
+          <w:sz w:val="24"/>
+          <w:szCs w:val="24"/>
+        </w:rPr>
+      </w:pPr>
+    </w:p>
+    <w:p>
+      <w:pPr>
+        <w:spacing w:after="0" w:line="240" w:lineRule="auto"/>
+        <w:jc w:val="both"/>
+        <w:rPr>
+          <w:rFonts w:ascii="Garamond" w:hAnsi="Garamond"/>
+          <w:sz w:val="24"/>
+          <w:szCs w:val="24"/>
+        </w:rPr>
+      </w:pPr>
+      <w:r>
+        <w:rPr>
+          <w:rFonts w:ascii="Garamond" w:hAnsi="Garamond"/>
+          <w:sz w:val="24"/>
+          <w:szCs w:val="24"/>
+        </w:rPr>
+        <w:t xml:space="preserve">a. </w:t>
+      </w:r>
+      <w:r>
+        <w:rPr>
+          <w:rFonts w:ascii="Garamond" w:hAnsi="Garamond"/>
+          <w:sz w:val="24"/>
+          <w:szCs w:val="24"/>
+        </w:rPr>
+        <w:t>P serves a writ on D in Singapore. D has assets in Singapore, Malaysia and Switzerland, but only the assets in Singapore are sufficient to meet the sum P is claiming. D’s application to stay the proceedings on the basis that Switzerland is clearly the more appropriate forum succeeds.</w:t>
+      </w:r>
+    </w:p>
+    <w:p>
+      <w:pPr>
+        <w:spacing w:after="0" w:line="240" w:lineRule="auto"/>
+        <w:jc w:val="both"/>
+        <w:rPr>
+          <w:rFonts w:ascii="Garamond" w:hAnsi="Garamond"/>
+          <w:sz w:val="24"/>
+          <w:szCs w:val="24"/>
+        </w:rPr>
+      </w:pPr>
+    </w:p>
+    <w:p>
+      <w:pPr>
+        <w:spacing w:after="0" w:line="240" w:lineRule="auto"/>
+        <w:jc w:val="both"/>
+        <w:rPr>
+          <w:rFonts w:ascii="Garamond" w:hAnsi="Garamond"/>
+          <w:sz w:val="24"/>
+          <w:szCs w:val="24"/>
+        </w:rPr>
+      </w:pPr>
+      <w:r>
+        <w:rPr>
+          <w:rFonts w:ascii="Garamond" w:hAnsi="Garamond"/>
+          <w:sz w:val="24"/>
+          <w:szCs w:val="24"/>
+        </w:rPr>
+        <w:t xml:space="preserve">b. </w:t>
+      </w:r>
+      <w:r>
+        <w:rPr>
+          <w:rFonts w:ascii="Garamond" w:hAnsi="Garamond"/>
+          <w:sz w:val="24"/>
+          <w:szCs w:val="24"/>
+        </w:rPr>
+        <w:t>P obtains leave ex parte to serve a writ on D in Switzerland. D has assets in Singapore, Malaysia and Switzerland, but only the assets in Singapore are sufficient to meet the sum P is claiming. D instructs counsel to set aside the leave. It is common ground that Switzerland is clearly the more appropriate forum.</w:t>
+      </w:r>
+    </w:p>
+    <w:p>
+      <w:pPr>
+        <w:spacing w:after="0" w:line="240" w:lineRule="auto"/>
+        <w:jc w:val="both"/>
+        <w:rPr>
+          <w:rFonts w:ascii="Garamond" w:hAnsi="Garamond"/>
+          <w:sz w:val="24"/>
+          <w:szCs w:val="24"/>
+        </w:rPr>
+      </w:pPr>
+    </w:p>
+    <w:p>
+      <w:pPr>
+        <w:spacing w:after="0" w:line="240" w:lineRule="auto"/>
+        <w:jc w:val="both"/>
+        <w:rPr>
+          <w:rFonts w:ascii="Garamond" w:hAnsi="Garamond"/>
+          <w:sz w:val="24"/>
+          <w:szCs w:val="24"/>
+        </w:rPr>
+      </w:pPr>
+      <w:r>
+        <w:rPr>
+          <w:rFonts w:ascii="Garamond" w:hAnsi="Garamond"/>
+          <w:sz w:val="24"/>
+          <w:szCs w:val="24"/>
+        </w:rPr>
+        <w:t>Does it make any difference if we assume that under the law of Switzerland, pre-judgment asset- freezing orders are regarded as unconstitutional?</w:t>
+      </w:r>
+    </w:p>
+    <w:p>
+      <w:pPr>
+        <w:spacing w:after="0" w:line="240" w:lineRule="auto"/>
+        <w:jc w:val="both"/>
+        <w:rPr>
+          <w:rFonts w:ascii="Garamond" w:hAnsi="Garamond"/>
+          <w:sz w:val="24"/>
+          <w:szCs w:val="24"/>
+        </w:rPr>
+      </w:pPr>
+      <w:r>
+        <w:rPr>
+          <w:rFonts w:ascii="Garamond" w:hAnsi="Garamond"/>
+          <w:sz w:val="24"/>
+          <w:szCs w:val="24"/>
+        </w:rPr>
+        <w:t xml:space="preserve"> </w:t>
+      </w:r>
+    </w:p>
+    <w:p>
+      <w:pPr>
+        <w:spacing w:after="0" w:line="240" w:lineRule="auto"/>
+        <w:jc w:val="both"/>
+        <w:rPr>
+          <w:rFonts w:ascii="Garamond" w:hAnsi="Garamond"/>
+          <w:sz w:val="24"/>
+          <w:szCs w:val="24"/>
+        </w:rPr>
+      </w:pPr>
+      <w:r>
+        <w:rPr>
+          <w:rFonts w:ascii="Garamond" w:hAnsi="Garamond"/>
+          <w:sz w:val="24"/>
+          <w:szCs w:val="24"/>
+        </w:rPr>
+        <w:t xml:space="preserve">14. </w:t>
+      </w:r>
+      <w:r>
+        <w:rPr>
+          <w:rFonts w:ascii="Garamond" w:hAnsi="Garamond"/>
+          <w:sz w:val="24"/>
+          <w:szCs w:val="24"/>
+        </w:rPr>
+        <w:t xml:space="preserve">Can the use of anti-suit injunctions and </w:t>
+      </w:r>
       <w:r>
         <w:rPr>
           <w:rFonts w:ascii="Garamond" w:hAnsi="Garamond"/>
@@ -5743,187 +4993,6 @@
         </w:rPr>
         <w:t>Mareva</w:t>
       </w:r>
-      <w:proofErr w:type="spellEnd"/>
-      <w:r>
-        <w:rPr>
-          <w:rFonts w:ascii="Garamond" w:hAnsi="Garamond"/>
-          <w:i/>
-          <w:sz w:val="24"/>
-          <w:szCs w:val="24"/>
-        </w:rPr>
-        <w:t xml:space="preserve"> </w:t>
-      </w:r>
-      <w:r>
-        <w:rPr>
-          <w:rFonts w:ascii="Garamond" w:hAnsi="Garamond"/>
-          <w:sz w:val="24"/>
-          <w:szCs w:val="24"/>
-        </w:rPr>
-        <w:t>injunction against the defendant in the following cases:</w:t>
-      </w:r>
-    </w:p>
-    <w:p>
-      <w:pPr>
-        <w:spacing w:after="0" w:line="240" w:lineRule="auto"/>
-        <w:jc w:val="both"/>
-        <w:rPr>
-          <w:rFonts w:ascii="Garamond" w:hAnsi="Garamond"/>
-          <w:sz w:val="24"/>
-          <w:szCs w:val="24"/>
-        </w:rPr>
-      </w:pPr>
-    </w:p>
-    <w:p>
-      <w:pPr>
-        <w:spacing w:after="0" w:line="240" w:lineRule="auto"/>
-        <w:jc w:val="both"/>
-        <w:rPr>
-          <w:rFonts w:ascii="Garamond" w:hAnsi="Garamond"/>
-          <w:sz w:val="24"/>
-          <w:szCs w:val="24"/>
-        </w:rPr>
-      </w:pPr>
-      <w:r>
-        <w:rPr>
-          <w:rFonts w:ascii="Garamond" w:hAnsi="Garamond"/>
-          <w:sz w:val="24"/>
-          <w:szCs w:val="24"/>
-        </w:rPr>
-        <w:t xml:space="preserve">a. </w:t>
-      </w:r>
-      <w:r>
-        <w:rPr>
-          <w:rFonts w:ascii="Garamond" w:hAnsi="Garamond"/>
-          <w:sz w:val="24"/>
-          <w:szCs w:val="24"/>
-        </w:rPr>
-        <w:t>P serves a writ on D in Singapore. D has assets in Singapore, Malaysia and Switzerland, but only the assets in Singapore are sufficient to meet the sum P is claiming. D’s application to stay the proceedings on the basis that Switzerland is clearly the more appropriate forum succeeds.</w:t>
-      </w:r>
-    </w:p>
-    <w:p>
-      <w:pPr>
-        <w:spacing w:after="0" w:line="240" w:lineRule="auto"/>
-        <w:jc w:val="both"/>
-        <w:rPr>
-          <w:rFonts w:ascii="Garamond" w:hAnsi="Garamond"/>
-          <w:sz w:val="24"/>
-          <w:szCs w:val="24"/>
-        </w:rPr>
-      </w:pPr>
-    </w:p>
-    <w:p>
-      <w:pPr>
-        <w:spacing w:after="0" w:line="240" w:lineRule="auto"/>
-        <w:jc w:val="both"/>
-        <w:rPr>
-          <w:rFonts w:ascii="Garamond" w:hAnsi="Garamond"/>
-          <w:sz w:val="24"/>
-          <w:szCs w:val="24"/>
-        </w:rPr>
-      </w:pPr>
-      <w:r>
-        <w:rPr>
-          <w:rFonts w:ascii="Garamond" w:hAnsi="Garamond"/>
-          <w:sz w:val="24"/>
-          <w:szCs w:val="24"/>
-        </w:rPr>
-        <w:t xml:space="preserve">b. </w:t>
-      </w:r>
-      <w:r>
-        <w:rPr>
-          <w:rFonts w:ascii="Garamond" w:hAnsi="Garamond"/>
-          <w:sz w:val="24"/>
-          <w:szCs w:val="24"/>
-        </w:rPr>
-        <w:t>P obtains leave ex parte to serve a writ on D in Switzerland. D has assets in Singapore, Malaysia and Switzerland, but only the assets in Singapore are sufficient to meet the sum P is claiming. D instructs counsel to set aside the leave. It is common ground that Switzerland is clearly the more appropriate forum.</w:t>
-      </w:r>
-    </w:p>
-    <w:p>
-      <w:pPr>
-        <w:spacing w:after="0" w:line="240" w:lineRule="auto"/>
-        <w:jc w:val="both"/>
-        <w:rPr>
-          <w:rFonts w:ascii="Garamond" w:hAnsi="Garamond"/>
-          <w:sz w:val="24"/>
-          <w:szCs w:val="24"/>
-        </w:rPr>
-      </w:pPr>
-    </w:p>
-    <w:p>
-      <w:pPr>
-        <w:spacing w:after="0" w:line="240" w:lineRule="auto"/>
-        <w:jc w:val="both"/>
-        <w:rPr>
-          <w:rFonts w:ascii="Garamond" w:hAnsi="Garamond"/>
-          <w:sz w:val="24"/>
-          <w:szCs w:val="24"/>
-        </w:rPr>
-      </w:pPr>
-      <w:r>
-        <w:rPr>
-          <w:rFonts w:ascii="Garamond" w:hAnsi="Garamond"/>
-          <w:sz w:val="24"/>
-          <w:szCs w:val="24"/>
-        </w:rPr>
-        <w:t>Does it make any difference if we assume that under the law of Switzerland, pre-judgment asset- freezing orders are regarded as unconstitutional?</w:t>
-      </w:r>
-    </w:p>
-    <w:p>
-      <w:pPr>
-        <w:spacing w:after="0" w:line="240" w:lineRule="auto"/>
-        <w:jc w:val="both"/>
-        <w:rPr>
-          <w:rFonts w:ascii="Garamond" w:hAnsi="Garamond"/>
-          <w:sz w:val="24"/>
-          <w:szCs w:val="24"/>
-        </w:rPr>
-      </w:pPr>
-      <w:r>
-        <w:rPr>
-          <w:rFonts w:ascii="Garamond" w:hAnsi="Garamond"/>
-          <w:sz w:val="24"/>
-          <w:szCs w:val="24"/>
-        </w:rPr>
-        <w:t xml:space="preserve"> </w:t>
-      </w:r>
-    </w:p>
-    <w:p>
-      <w:pPr>
-        <w:spacing w:after="0" w:line="240" w:lineRule="auto"/>
-        <w:jc w:val="both"/>
-        <w:rPr>
-          <w:rFonts w:ascii="Garamond" w:hAnsi="Garamond"/>
-          <w:sz w:val="24"/>
-          <w:szCs w:val="24"/>
-        </w:rPr>
-      </w:pPr>
-      <w:r>
-        <w:rPr>
-          <w:rFonts w:ascii="Garamond" w:hAnsi="Garamond"/>
-          <w:sz w:val="24"/>
-          <w:szCs w:val="24"/>
-        </w:rPr>
-        <w:t xml:space="preserve">14. </w:t>
-      </w:r>
-      <w:r>
-        <w:rPr>
-          <w:rFonts w:ascii="Garamond" w:hAnsi="Garamond"/>
-          <w:sz w:val="24"/>
-          <w:szCs w:val="24"/>
-        </w:rPr>
-        <w:t xml:space="preserve">Can the use of anti-suit injunctions and </w:t>
-      </w:r>
-      <w:proofErr w:type="spellStart"/>
-      <w:r>
-        <w:rPr>
-          <w:rFonts w:ascii="Garamond" w:hAnsi="Garamond"/>
-          <w:i/>
-          <w:sz w:val="24"/>
-          <w:szCs w:val="24"/>
-        </w:rPr>
-        <w:t>Mareva</w:t>
-      </w:r>
-      <w:proofErr w:type="spellEnd"/>
       <w:r>
         <w:rPr>
           <w:rFonts w:ascii="Garamond" w:hAnsi="Garamond"/>
@@ -6006,7 +5075,7 @@
         <w:ind w:left="0"/>
         <w:outlineLvl w:val="0"/>
         <w:rPr>
-          <w:ins w:id="0" w:author="NG Jun Xuan" w:date="2018-02-09T13:46:00Z"/>
+          <w:ins w:id="3" w:author="NG Jun Xuan" w:date="2018-02-09T13:46:00Z"/>
           <w:rFonts w:ascii="Garamond" w:hAnsi="Garamond"/>
           <w:b/>
           <w:sz w:val="24"/>
@@ -6048,13 +5117,13 @@
         <w:ind w:left="0"/>
         <w:outlineLvl w:val="0"/>
         <w:rPr>
-          <w:ins w:id="1" w:author="NG Jun Xuan" w:date="2018-02-09T13:46:00Z"/>
-          <w:rFonts w:ascii="Garamond" w:hAnsi="Garamond"/>
-          <w:sz w:val="24"/>
-          <w:szCs w:val="24"/>
-          <w:rPrChange w:id="2" w:author="NG Jun Xuan" w:date="2018-02-09T13:46:00Z">
+          <w:ins w:id="4" w:author="NG Jun Xuan" w:date="2018-02-09T13:46:00Z"/>
+          <w:rFonts w:ascii="Garamond" w:hAnsi="Garamond"/>
+          <w:sz w:val="24"/>
+          <w:szCs w:val="24"/>
+          <w:rPrChange w:id="5" w:author="NG Jun Xuan" w:date="2018-02-09T13:46:00Z">
             <w:rPr>
-              <w:ins w:id="3" w:author="NG Jun Xuan" w:date="2018-02-09T13:46:00Z"/>
+              <w:ins w:id="6" w:author="NG Jun Xuan" w:date="2018-02-09T13:46:00Z"/>
               <w:rFonts w:ascii="Garamond" w:hAnsi="Garamond"/>
               <w:b/>
               <w:sz w:val="24"/>
@@ -6074,13 +5143,13 @@
         <w:spacing w:after="0" w:line="240" w:lineRule="auto"/>
         <w:outlineLvl w:val="0"/>
         <w:rPr>
-          <w:del w:id="4" w:author="NG Jun Xuan" w:date="2018-02-09T14:04:00Z"/>
-          <w:rFonts w:ascii="Garamond" w:hAnsi="Garamond"/>
-          <w:sz w:val="24"/>
-          <w:szCs w:val="24"/>
-          <w:rPrChange w:id="5" w:author="NG Jun Xuan" w:date="2018-02-09T13:47:00Z">
+          <w:del w:id="7" w:author="NG Jun Xuan" w:date="2018-02-09T14:04:00Z"/>
+          <w:rFonts w:ascii="Garamond" w:hAnsi="Garamond"/>
+          <w:sz w:val="24"/>
+          <w:szCs w:val="24"/>
+          <w:rPrChange w:id="8" w:author="NG Jun Xuan" w:date="2018-02-09T13:47:00Z">
             <w:rPr>
-              <w:del w:id="6" w:author="NG Jun Xuan" w:date="2018-02-09T14:04:00Z"/>
+              <w:del w:id="9" w:author="NG Jun Xuan" w:date="2018-02-09T14:04:00Z"/>
               <w:rFonts w:ascii="Garamond" w:hAnsi="Garamond"/>
               <w:b/>
               <w:sz w:val="24"/>
@@ -6088,7 +5157,7 @@
             </w:rPr>
           </w:rPrChange>
         </w:rPr>
-        <w:pPrChange w:id="7" w:author="NG Jun Xuan" w:date="2018-02-09T14:00:00Z">
+        <w:pPrChange w:id="10" w:author="NG Jun Xuan" w:date="2018-02-09T14:00:00Z">
           <w:pPr>
             <w:pStyle w:val="ListParagraph"/>
             <w:spacing w:after="0" w:line="240" w:lineRule="auto"/>
@@ -6136,19 +5205,8 @@
           <w:sz w:val="24"/>
           <w:szCs w:val="24"/>
         </w:rPr>
-        <w:t xml:space="preserve">Kirkham John Reginald Stott v Trane US </w:t>
-      </w:r>
-      <w:proofErr w:type="spellStart"/>
-      <w:r>
-        <w:rPr>
-          <w:rFonts w:ascii="Garamond" w:hAnsi="Garamond"/>
-          <w:i/>
-          <w:sz w:val="24"/>
-          <w:szCs w:val="24"/>
-        </w:rPr>
-        <w:t>Inc</w:t>
-      </w:r>
-      <w:proofErr w:type="spellEnd"/>
+        <w:t>Kirkham John Reginald Stott v Trane US Inc</w:t>
+      </w:r>
       <w:r>
         <w:rPr>
           <w:rFonts w:ascii="Garamond" w:hAnsi="Garamond"/>
@@ -6163,25 +5221,7 @@
           <w:sz w:val="24"/>
           <w:szCs w:val="24"/>
         </w:rPr>
-        <w:t>, [28]</w:t>
-      </w:r>
-      <w:proofErr w:type="gramStart"/>
-      <w:r>
-        <w:rPr>
-          <w:rFonts w:ascii="Garamond" w:hAnsi="Garamond"/>
-          <w:sz w:val="24"/>
-          <w:szCs w:val="24"/>
-        </w:rPr>
-        <w:t>-[</w:t>
-      </w:r>
-      <w:proofErr w:type="gramEnd"/>
-      <w:r>
-        <w:rPr>
-          <w:rFonts w:ascii="Garamond" w:hAnsi="Garamond"/>
-          <w:sz w:val="24"/>
-          <w:szCs w:val="24"/>
-        </w:rPr>
-        <w:t>29]:</w:t>
+        <w:t>, [28]-[29]:</w:t>
       </w:r>
     </w:p>
     <w:p>
@@ -6255,19 +5295,8 @@
           <w:sz w:val="24"/>
           <w:szCs w:val="24"/>
         </w:rPr>
-        <w:t xml:space="preserve">forum </w:t>
-      </w:r>
-      <w:proofErr w:type="spellStart"/>
-      <w:r>
-        <w:rPr>
-          <w:rFonts w:ascii="Garamond" w:hAnsi="Garamond"/>
-          <w:i/>
-          <w:sz w:val="24"/>
-          <w:szCs w:val="24"/>
-        </w:rPr>
-        <w:t>conveniens</w:t>
-      </w:r>
-      <w:proofErr w:type="spellEnd"/>
+        <w:t>forum conveniens</w:t>
+      </w:r>
     </w:p>
     <w:p>
       <w:pPr>
@@ -6334,23 +5363,13 @@
           <w:szCs w:val="24"/>
         </w:rPr>
       </w:pPr>
-      <w:proofErr w:type="spellStart"/>
-      <w:r>
-        <w:rPr>
-          <w:rFonts w:ascii="Garamond" w:hAnsi="Garamond"/>
-          <w:sz w:val="24"/>
-          <w:szCs w:val="24"/>
-        </w:rPr>
-        <w:t>i</w:t>
-      </w:r>
-      <w:proofErr w:type="spellEnd"/>
-      <w:r>
-        <w:rPr>
-          <w:rFonts w:ascii="Garamond" w:hAnsi="Garamond"/>
-          <w:sz w:val="24"/>
-          <w:szCs w:val="24"/>
-        </w:rPr>
-        <w:t>. Alternative fora cases, where Singapore is one of the available fora</w:t>
+      <w:r>
+        <w:rPr>
+          <w:rFonts w:ascii="Garamond" w:hAnsi="Garamond"/>
+          <w:sz w:val="24"/>
+          <w:szCs w:val="24"/>
+        </w:rPr>
+        <w:t>i. Alternative fora cases, where Singapore is one of the available fora</w:t>
       </w:r>
     </w:p>
     <w:p>
@@ -6375,97 +5394,15 @@
           <w:szCs w:val="24"/>
         </w:rPr>
       </w:pPr>
-      <w:proofErr w:type="spellStart"/>
-      <w:r>
-        <w:rPr>
-          <w:rFonts w:ascii="Garamond" w:hAnsi="Garamond"/>
-          <w:i/>
-          <w:sz w:val="24"/>
-          <w:szCs w:val="24"/>
-        </w:rPr>
-        <w:t>Societe</w:t>
-      </w:r>
-      <w:proofErr w:type="spellEnd"/>
-      <w:r>
-        <w:rPr>
-          <w:rFonts w:ascii="Garamond" w:hAnsi="Garamond"/>
-          <w:i/>
-          <w:sz w:val="24"/>
-          <w:szCs w:val="24"/>
-        </w:rPr>
-        <w:t xml:space="preserve"> </w:t>
-      </w:r>
-      <w:proofErr w:type="spellStart"/>
-      <w:r>
-        <w:rPr>
-          <w:rFonts w:ascii="Garamond" w:hAnsi="Garamond"/>
-          <w:i/>
-          <w:sz w:val="24"/>
-          <w:szCs w:val="24"/>
-        </w:rPr>
-        <w:t>Nationale</w:t>
-      </w:r>
-      <w:proofErr w:type="spellEnd"/>
-      <w:r>
-        <w:rPr>
-          <w:rFonts w:ascii="Garamond" w:hAnsi="Garamond"/>
-          <w:i/>
-          <w:sz w:val="24"/>
-          <w:szCs w:val="24"/>
-        </w:rPr>
-        <w:t xml:space="preserve"> </w:t>
-      </w:r>
-      <w:proofErr w:type="spellStart"/>
-      <w:r>
-        <w:rPr>
-          <w:rFonts w:ascii="Garamond" w:hAnsi="Garamond"/>
-          <w:i/>
-          <w:sz w:val="24"/>
-          <w:szCs w:val="24"/>
-        </w:rPr>
-        <w:t>Industrielle</w:t>
-      </w:r>
-      <w:proofErr w:type="spellEnd"/>
-      <w:r>
-        <w:rPr>
-          <w:rFonts w:ascii="Garamond" w:hAnsi="Garamond"/>
-          <w:i/>
-          <w:sz w:val="24"/>
-          <w:szCs w:val="24"/>
-        </w:rPr>
-        <w:t xml:space="preserve"> Aerospatiale v Lee </w:t>
-      </w:r>
-      <w:proofErr w:type="spellStart"/>
-      <w:r>
-        <w:rPr>
-          <w:rFonts w:ascii="Garamond" w:hAnsi="Garamond"/>
-          <w:i/>
-          <w:sz w:val="24"/>
-          <w:szCs w:val="24"/>
-        </w:rPr>
-        <w:t>Kui</w:t>
-      </w:r>
-      <w:proofErr w:type="spellEnd"/>
-      <w:r>
-        <w:rPr>
-          <w:rFonts w:ascii="Garamond" w:hAnsi="Garamond"/>
-          <w:i/>
-          <w:sz w:val="24"/>
-          <w:szCs w:val="24"/>
-        </w:rPr>
-        <w:t xml:space="preserve"> </w:t>
-      </w:r>
-      <w:proofErr w:type="spellStart"/>
-      <w:r>
-        <w:rPr>
-          <w:rFonts w:ascii="Garamond" w:hAnsi="Garamond"/>
-          <w:i/>
-          <w:sz w:val="24"/>
-          <w:szCs w:val="24"/>
-        </w:rPr>
-        <w:t>Jak</w:t>
-      </w:r>
-      <w:proofErr w:type="spellEnd"/>
+      <w:r>
+        <w:rPr>
+          <w:rFonts w:ascii="Garamond" w:hAnsi="Garamond"/>
+          <w:i/>
+          <w:sz w:val="24"/>
+          <w:szCs w:val="24"/>
+        </w:rPr>
+        <w:t>Societe Nationale Industrielle Aerospatiale v Lee Kui Jak</w:t>
+      </w:r>
       <w:r>
         <w:rPr>
           <w:rFonts w:ascii="Garamond" w:hAnsi="Garamond"/>
@@ -6492,19 +5429,8 @@
           <w:sz w:val="24"/>
           <w:szCs w:val="24"/>
         </w:rPr>
-        <w:t xml:space="preserve">Kirkham v Trane US </w:t>
-      </w:r>
-      <w:proofErr w:type="spellStart"/>
-      <w:r>
-        <w:rPr>
-          <w:rFonts w:ascii="Garamond" w:hAnsi="Garamond"/>
-          <w:i/>
-          <w:sz w:val="24"/>
-          <w:szCs w:val="24"/>
-        </w:rPr>
-        <w:t>Inc</w:t>
-      </w:r>
-      <w:proofErr w:type="spellEnd"/>
+        <w:t>Kirkham v Trane US Inc</w:t>
+      </w:r>
       <w:r>
         <w:rPr>
           <w:rFonts w:ascii="Garamond" w:hAnsi="Garamond"/>
@@ -6837,97 +5763,15 @@
           <w:szCs w:val="24"/>
         </w:rPr>
       </w:pPr>
-      <w:proofErr w:type="spellStart"/>
-      <w:r>
-        <w:rPr>
-          <w:rFonts w:ascii="Garamond" w:hAnsi="Garamond"/>
-          <w:i/>
-          <w:sz w:val="24"/>
-          <w:szCs w:val="24"/>
-        </w:rPr>
-        <w:t>Societe</w:t>
-      </w:r>
-      <w:proofErr w:type="spellEnd"/>
-      <w:r>
-        <w:rPr>
-          <w:rFonts w:ascii="Garamond" w:hAnsi="Garamond"/>
-          <w:i/>
-          <w:sz w:val="24"/>
-          <w:szCs w:val="24"/>
-        </w:rPr>
-        <w:t xml:space="preserve"> </w:t>
-      </w:r>
-      <w:proofErr w:type="spellStart"/>
-      <w:r>
-        <w:rPr>
-          <w:rFonts w:ascii="Garamond" w:hAnsi="Garamond"/>
-          <w:i/>
-          <w:sz w:val="24"/>
-          <w:szCs w:val="24"/>
-        </w:rPr>
-        <w:t>Nationale</w:t>
-      </w:r>
-      <w:proofErr w:type="spellEnd"/>
-      <w:r>
-        <w:rPr>
-          <w:rFonts w:ascii="Garamond" w:hAnsi="Garamond"/>
-          <w:i/>
-          <w:sz w:val="24"/>
-          <w:szCs w:val="24"/>
-        </w:rPr>
-        <w:t xml:space="preserve"> </w:t>
-      </w:r>
-      <w:proofErr w:type="spellStart"/>
-      <w:r>
-        <w:rPr>
-          <w:rFonts w:ascii="Garamond" w:hAnsi="Garamond"/>
-          <w:i/>
-          <w:sz w:val="24"/>
-          <w:szCs w:val="24"/>
-        </w:rPr>
-        <w:t>Industrielle</w:t>
-      </w:r>
-      <w:proofErr w:type="spellEnd"/>
-      <w:r>
-        <w:rPr>
-          <w:rFonts w:ascii="Garamond" w:hAnsi="Garamond"/>
-          <w:i/>
-          <w:sz w:val="24"/>
-          <w:szCs w:val="24"/>
-        </w:rPr>
-        <w:t xml:space="preserve"> Aerospatiale v Lee </w:t>
-      </w:r>
-      <w:proofErr w:type="spellStart"/>
-      <w:r>
-        <w:rPr>
-          <w:rFonts w:ascii="Garamond" w:hAnsi="Garamond"/>
-          <w:i/>
-          <w:sz w:val="24"/>
-          <w:szCs w:val="24"/>
-        </w:rPr>
-        <w:t>Kui</w:t>
-      </w:r>
-      <w:proofErr w:type="spellEnd"/>
-      <w:r>
-        <w:rPr>
-          <w:rFonts w:ascii="Garamond" w:hAnsi="Garamond"/>
-          <w:i/>
-          <w:sz w:val="24"/>
-          <w:szCs w:val="24"/>
-        </w:rPr>
-        <w:t xml:space="preserve"> </w:t>
-      </w:r>
-      <w:proofErr w:type="spellStart"/>
-      <w:r>
-        <w:rPr>
-          <w:rFonts w:ascii="Garamond" w:hAnsi="Garamond"/>
-          <w:i/>
-          <w:sz w:val="24"/>
-          <w:szCs w:val="24"/>
-        </w:rPr>
-        <w:t>Jak</w:t>
-      </w:r>
-      <w:proofErr w:type="spellEnd"/>
+      <w:r>
+        <w:rPr>
+          <w:rFonts w:ascii="Garamond" w:hAnsi="Garamond"/>
+          <w:i/>
+          <w:sz w:val="24"/>
+          <w:szCs w:val="24"/>
+        </w:rPr>
+        <w:t>Societe Nationale Industrielle Aerospatiale v Lee Kui Jak</w:t>
+      </w:r>
       <w:r>
         <w:rPr>
           <w:rFonts w:ascii="Garamond" w:hAnsi="Garamond"/>
@@ -6955,19 +5799,8 @@
           <w:sz w:val="24"/>
           <w:szCs w:val="24"/>
         </w:rPr>
-        <w:t xml:space="preserve">Kirkham v Trane US </w:t>
-      </w:r>
-      <w:proofErr w:type="spellStart"/>
-      <w:r>
-        <w:rPr>
-          <w:rFonts w:ascii="Garamond" w:hAnsi="Garamond"/>
-          <w:i/>
-          <w:sz w:val="24"/>
-          <w:szCs w:val="24"/>
-        </w:rPr>
-        <w:t>Inc</w:t>
-      </w:r>
-      <w:proofErr w:type="spellEnd"/>
+        <w:t>Kirkham v Trane US Inc</w:t>
+      </w:r>
       <w:r>
         <w:rPr>
           <w:rFonts w:ascii="Garamond" w:hAnsi="Garamond"/>
@@ -7003,25 +5836,7 @@
           <w:sz w:val="24"/>
           <w:szCs w:val="24"/>
         </w:rPr>
-        <w:t>[2015] 2 SLR 523, [24]</w:t>
-      </w:r>
-      <w:proofErr w:type="gramStart"/>
-      <w:r>
-        <w:rPr>
-          <w:rFonts w:ascii="Garamond" w:hAnsi="Garamond"/>
-          <w:sz w:val="24"/>
-          <w:szCs w:val="24"/>
-        </w:rPr>
-        <w:t>-[</w:t>
-      </w:r>
-      <w:proofErr w:type="gramEnd"/>
-      <w:r>
-        <w:rPr>
-          <w:rFonts w:ascii="Garamond" w:hAnsi="Garamond"/>
-          <w:sz w:val="24"/>
-          <w:szCs w:val="24"/>
-        </w:rPr>
-        <w:t>26]</w:t>
+        <w:t>[2015] 2 SLR 523, [24]-[26]</w:t>
       </w:r>
     </w:p>
     <w:p>
@@ -7110,23 +5925,13 @@
           <w:szCs w:val="24"/>
         </w:rPr>
       </w:pPr>
-      <w:proofErr w:type="spellStart"/>
-      <w:r>
-        <w:rPr>
-          <w:rFonts w:ascii="Garamond" w:hAnsi="Garamond"/>
-          <w:sz w:val="24"/>
-          <w:szCs w:val="24"/>
-        </w:rPr>
-        <w:t>i</w:t>
-      </w:r>
-      <w:proofErr w:type="spellEnd"/>
-      <w:r>
-        <w:rPr>
-          <w:rFonts w:ascii="Garamond" w:hAnsi="Garamond"/>
-          <w:sz w:val="24"/>
-          <w:szCs w:val="24"/>
-        </w:rPr>
-        <w:t>. Breach of a jurisdiction clause</w:t>
+      <w:r>
+        <w:rPr>
+          <w:rFonts w:ascii="Garamond" w:hAnsi="Garamond"/>
+          <w:sz w:val="24"/>
+          <w:szCs w:val="24"/>
+        </w:rPr>
+        <w:t>i. Breach of a jurisdiction clause</w:t>
       </w:r>
     </w:p>
     <w:p>
@@ -7214,27 +6019,7 @@
           <w:sz w:val="24"/>
           <w:szCs w:val="24"/>
         </w:rPr>
-        <w:t xml:space="preserve">Grover v </w:t>
-      </w:r>
-      <w:proofErr w:type="spellStart"/>
-      <w:r>
-        <w:rPr>
-          <w:rFonts w:ascii="Garamond" w:hAnsi="Garamond"/>
-          <w:i/>
-          <w:sz w:val="24"/>
-          <w:szCs w:val="24"/>
-        </w:rPr>
-        <w:t>SetClear</w:t>
-      </w:r>
-      <w:proofErr w:type="spellEnd"/>
-      <w:r>
-        <w:rPr>
-          <w:rFonts w:ascii="Garamond" w:hAnsi="Garamond"/>
-          <w:i/>
-          <w:sz w:val="24"/>
-          <w:szCs w:val="24"/>
-        </w:rPr>
-        <w:t xml:space="preserve"> Pte Ltd</w:t>
+        <w:t>Grover v SetClear Pte Ltd</w:t>
       </w:r>
       <w:r>
         <w:rPr>
@@ -7383,7 +6168,6 @@
         </w:rPr>
         <w:t xml:space="preserve"> </w:t>
       </w:r>
-      <w:proofErr w:type="spellStart"/>
       <w:r>
         <w:rPr>
           <w:rFonts w:ascii="Garamond" w:hAnsi="Garamond"/>
@@ -7393,19 +6177,7 @@
           <w:szCs w:val="24"/>
           <w:lang w:val="en-US"/>
         </w:rPr>
-        <w:t>Mareva</w:t>
-      </w:r>
-      <w:proofErr w:type="spellEnd"/>
-      <w:r>
-        <w:rPr>
-          <w:rFonts w:ascii="Garamond" w:hAnsi="Garamond"/>
-          <w:b/>
-          <w:i/>
-          <w:sz w:val="24"/>
-          <w:szCs w:val="24"/>
-          <w:lang w:val="en-US"/>
-        </w:rPr>
-        <w:t xml:space="preserve"> </w:t>
+        <w:t xml:space="preserve">Mareva </w:t>
       </w:r>
       <w:r>
         <w:rPr>
@@ -7425,13 +6197,13 @@
         <w:ind w:left="0"/>
         <w:outlineLvl w:val="0"/>
         <w:rPr>
-          <w:ins w:id="8" w:author="NG Jun Xuan" w:date="2018-02-09T14:04:00Z"/>
-          <w:rFonts w:ascii="Garamond" w:hAnsi="Garamond"/>
-          <w:sz w:val="24"/>
-          <w:szCs w:val="24"/>
-        </w:rPr>
-      </w:pPr>
-      <w:ins w:id="9" w:author="NG Jun Xuan" w:date="2018-02-09T14:04:00Z">
+          <w:ins w:id="11" w:author="NG Jun Xuan" w:date="2018-02-09T14:04:00Z"/>
+          <w:rFonts w:ascii="Garamond" w:hAnsi="Garamond"/>
+          <w:sz w:val="24"/>
+          <w:szCs w:val="24"/>
+        </w:rPr>
+      </w:pPr>
+      <w:ins w:id="12" w:author="NG Jun Xuan" w:date="2018-02-09T14:04:00Z">
         <w:r>
           <w:rPr>
             <w:rFonts w:ascii="Garamond" w:hAnsi="Garamond"/>
@@ -7457,7 +6229,7 @@
         <w:ind w:left="0"/>
         <w:outlineLvl w:val="0"/>
         <w:rPr>
-          <w:ins w:id="10" w:author="NG Jun Xuan" w:date="2018-02-09T14:04:00Z"/>
+          <w:ins w:id="13" w:author="NG Jun Xuan" w:date="2018-02-09T14:04:00Z"/>
           <w:rFonts w:ascii="Garamond" w:hAnsi="Garamond"/>
           <w:sz w:val="24"/>
           <w:szCs w:val="24"/>
@@ -7471,13 +6243,13 @@
         <w:ind w:left="0"/>
         <w:outlineLvl w:val="0"/>
         <w:rPr>
-          <w:ins w:id="11" w:author="NG Jun Xuan" w:date="2018-02-09T14:04:00Z"/>
-          <w:rFonts w:ascii="Garamond" w:hAnsi="Garamond"/>
-          <w:sz w:val="24"/>
-          <w:szCs w:val="24"/>
-        </w:rPr>
-      </w:pPr>
-      <w:ins w:id="12" w:author="NG Jun Xuan" w:date="2018-02-09T14:04:00Z">
+          <w:ins w:id="14" w:author="NG Jun Xuan" w:date="2018-02-09T14:04:00Z"/>
+          <w:rFonts w:ascii="Garamond" w:hAnsi="Garamond"/>
+          <w:sz w:val="24"/>
+          <w:szCs w:val="24"/>
+        </w:rPr>
+      </w:pPr>
+      <w:ins w:id="15" w:author="NG Jun Xuan" w:date="2018-02-09T14:04:00Z">
         <w:r>
           <w:rPr>
             <w:rFonts w:ascii="Garamond" w:hAnsi="Garamond"/>
@@ -7495,13 +6267,13 @@
         <w:ind w:left="0"/>
         <w:outlineLvl w:val="0"/>
         <w:rPr>
-          <w:ins w:id="13" w:author="NG Jun Xuan" w:date="2018-02-09T14:04:00Z"/>
-          <w:rFonts w:ascii="Garamond" w:hAnsi="Garamond"/>
-          <w:sz w:val="24"/>
-          <w:szCs w:val="24"/>
-        </w:rPr>
-      </w:pPr>
-      <w:ins w:id="14" w:author="NG Jun Xuan" w:date="2018-02-09T14:04:00Z">
+          <w:ins w:id="16" w:author="NG Jun Xuan" w:date="2018-02-09T14:04:00Z"/>
+          <w:rFonts w:ascii="Garamond" w:hAnsi="Garamond"/>
+          <w:sz w:val="24"/>
+          <w:szCs w:val="24"/>
+        </w:rPr>
+      </w:pPr>
+      <w:ins w:id="17" w:author="NG Jun Xuan" w:date="2018-02-09T14:04:00Z">
         <w:r>
           <w:rPr>
             <w:rFonts w:ascii="Garamond" w:hAnsi="Garamond"/>
@@ -7519,7 +6291,7 @@
         <w:ind w:left="0"/>
         <w:outlineLvl w:val="0"/>
         <w:rPr>
-          <w:ins w:id="15" w:author="NG Jun Xuan" w:date="2018-02-09T14:04:00Z"/>
+          <w:ins w:id="18" w:author="NG Jun Xuan" w:date="2018-02-09T14:04:00Z"/>
           <w:rFonts w:ascii="Garamond" w:hAnsi="Garamond"/>
           <w:sz w:val="24"/>
           <w:szCs w:val="24"/>
@@ -7533,13 +6305,13 @@
         <w:ind w:left="0"/>
         <w:outlineLvl w:val="0"/>
         <w:rPr>
-          <w:ins w:id="16" w:author="NG Jun Xuan" w:date="2018-02-09T14:04:00Z"/>
-          <w:rFonts w:ascii="Garamond" w:hAnsi="Garamond"/>
-          <w:sz w:val="24"/>
-          <w:szCs w:val="24"/>
-        </w:rPr>
-      </w:pPr>
-      <w:ins w:id="17" w:author="NG Jun Xuan" w:date="2018-02-09T14:04:00Z">
+          <w:ins w:id="19" w:author="NG Jun Xuan" w:date="2018-02-09T14:04:00Z"/>
+          <w:rFonts w:ascii="Garamond" w:hAnsi="Garamond"/>
+          <w:sz w:val="24"/>
+          <w:szCs w:val="24"/>
+        </w:rPr>
+      </w:pPr>
+      <w:ins w:id="20" w:author="NG Jun Xuan" w:date="2018-02-09T14:04:00Z">
         <w:r>
           <w:rPr>
             <w:rFonts w:ascii="Garamond" w:hAnsi="Garamond"/>
@@ -7557,13 +6329,13 @@
         <w:ind w:left="0"/>
         <w:outlineLvl w:val="0"/>
         <w:rPr>
-          <w:ins w:id="18" w:author="NG Jun Xuan" w:date="2018-02-09T14:04:00Z"/>
-          <w:rFonts w:ascii="Garamond" w:hAnsi="Garamond"/>
-          <w:sz w:val="24"/>
-          <w:szCs w:val="24"/>
-        </w:rPr>
-      </w:pPr>
-      <w:ins w:id="19" w:author="NG Jun Xuan" w:date="2018-02-09T14:04:00Z">
+          <w:ins w:id="21" w:author="NG Jun Xuan" w:date="2018-02-09T14:04:00Z"/>
+          <w:rFonts w:ascii="Garamond" w:hAnsi="Garamond"/>
+          <w:sz w:val="24"/>
+          <w:szCs w:val="24"/>
+        </w:rPr>
+      </w:pPr>
+      <w:ins w:id="22" w:author="NG Jun Xuan" w:date="2018-02-09T14:04:00Z">
         <w:r>
           <w:rPr>
             <w:rFonts w:ascii="Garamond" w:hAnsi="Garamond"/>
@@ -7581,7 +6353,7 @@
         <w:ind w:left="0"/>
         <w:outlineLvl w:val="0"/>
         <w:rPr>
-          <w:ins w:id="20" w:author="NG Jun Xuan" w:date="2018-02-09T14:04:00Z"/>
+          <w:ins w:id="23" w:author="NG Jun Xuan" w:date="2018-02-09T14:04:00Z"/>
           <w:rFonts w:ascii="Garamond" w:hAnsi="Garamond"/>
           <w:sz w:val="24"/>
           <w:szCs w:val="24"/>
@@ -7595,13 +6367,13 @@
         <w:ind w:left="0"/>
         <w:outlineLvl w:val="0"/>
         <w:rPr>
-          <w:ins w:id="21" w:author="NG Jun Xuan" w:date="2018-02-09T14:04:00Z"/>
-          <w:rFonts w:ascii="Garamond" w:hAnsi="Garamond"/>
-          <w:sz w:val="24"/>
-          <w:szCs w:val="24"/>
-        </w:rPr>
-      </w:pPr>
-      <w:ins w:id="22" w:author="NG Jun Xuan" w:date="2018-02-09T14:04:00Z">
+          <w:ins w:id="24" w:author="NG Jun Xuan" w:date="2018-02-09T14:04:00Z"/>
+          <w:rFonts w:ascii="Garamond" w:hAnsi="Garamond"/>
+          <w:sz w:val="24"/>
+          <w:szCs w:val="24"/>
+        </w:rPr>
+      </w:pPr>
+      <w:ins w:id="25" w:author="NG Jun Xuan" w:date="2018-02-09T14:04:00Z">
         <w:r>
           <w:rPr>
             <w:rFonts w:ascii="Garamond" w:hAnsi="Garamond"/>
@@ -7619,7 +6391,7 @@
         <w:ind w:left="0"/>
         <w:outlineLvl w:val="0"/>
         <w:rPr>
-          <w:ins w:id="23" w:author="NG Jun Xuan" w:date="2018-02-09T14:04:00Z"/>
+          <w:ins w:id="26" w:author="NG Jun Xuan" w:date="2018-02-09T14:04:00Z"/>
           <w:rFonts w:ascii="Garamond" w:hAnsi="Garamond"/>
           <w:sz w:val="24"/>
           <w:szCs w:val="24"/>
@@ -7633,13 +6405,13 @@
         <w:ind w:left="0"/>
         <w:outlineLvl w:val="0"/>
         <w:rPr>
-          <w:ins w:id="24" w:author="NG Jun Xuan" w:date="2018-02-09T14:04:00Z"/>
-          <w:rFonts w:ascii="Garamond" w:hAnsi="Garamond"/>
-          <w:sz w:val="24"/>
-          <w:szCs w:val="24"/>
-        </w:rPr>
-      </w:pPr>
-      <w:ins w:id="25" w:author="NG Jun Xuan" w:date="2018-02-09T14:04:00Z">
+          <w:ins w:id="27" w:author="NG Jun Xuan" w:date="2018-02-09T14:04:00Z"/>
+          <w:rFonts w:ascii="Garamond" w:hAnsi="Garamond"/>
+          <w:sz w:val="24"/>
+          <w:szCs w:val="24"/>
+        </w:rPr>
+      </w:pPr>
+      <w:ins w:id="28" w:author="NG Jun Xuan" w:date="2018-02-09T14:04:00Z">
         <w:r>
           <w:rPr>
             <w:rFonts w:ascii="Garamond" w:hAnsi="Garamond"/>
@@ -7657,31 +6429,21 @@
         <w:ind w:left="0"/>
         <w:outlineLvl w:val="0"/>
         <w:rPr>
-          <w:ins w:id="26" w:author="NG Jun Xuan" w:date="2018-02-09T14:04:00Z"/>
-          <w:rFonts w:ascii="Garamond" w:hAnsi="Garamond"/>
-          <w:sz w:val="24"/>
-          <w:szCs w:val="24"/>
-        </w:rPr>
-      </w:pPr>
-      <w:ins w:id="27" w:author="NG Jun Xuan" w:date="2018-02-09T14:04:00Z">
+          <w:ins w:id="29" w:author="NG Jun Xuan" w:date="2018-02-09T14:04:00Z"/>
+          <w:rFonts w:ascii="Garamond" w:hAnsi="Garamond"/>
+          <w:sz w:val="24"/>
+          <w:szCs w:val="24"/>
+        </w:rPr>
+      </w:pPr>
+      <w:ins w:id="30" w:author="NG Jun Xuan" w:date="2018-02-09T14:04:00Z">
         <w:r>
           <w:rPr>
             <w:rFonts w:ascii="Garamond" w:hAnsi="Garamond"/>
             <w:sz w:val="24"/>
             <w:szCs w:val="24"/>
           </w:rPr>
-          <w:t xml:space="preserve">Stay – the injunction does not have to be lifted – there is still jurisdiction over the </w:t>
+          <w:t>Stay – the injunction does not have to be lifted – there is still jurisdiction over the df</w:t>
         </w:r>
-        <w:proofErr w:type="spellStart"/>
-        <w:r>
-          <w:rPr>
-            <w:rFonts w:ascii="Garamond" w:hAnsi="Garamond"/>
-            <w:sz w:val="24"/>
-            <w:szCs w:val="24"/>
-          </w:rPr>
-          <w:t>df</w:t>
-        </w:r>
-        <w:proofErr w:type="spellEnd"/>
       </w:ins>
     </w:p>
     <w:p>
@@ -7691,7 +6453,7 @@
         <w:ind w:left="0"/>
         <w:outlineLvl w:val="0"/>
         <w:rPr>
-          <w:ins w:id="28" w:author="NG Jun Xuan" w:date="2018-02-09T14:04:00Z"/>
+          <w:ins w:id="31" w:author="NG Jun Xuan" w:date="2018-02-09T14:04:00Z"/>
           <w:rFonts w:ascii="Garamond" w:hAnsi="Garamond"/>
           <w:sz w:val="24"/>
           <w:szCs w:val="24"/>
@@ -7705,13 +6467,13 @@
         <w:ind w:left="0"/>
         <w:outlineLvl w:val="0"/>
         <w:rPr>
-          <w:ins w:id="29" w:author="NG Jun Xuan" w:date="2018-02-09T14:04:00Z"/>
-          <w:rFonts w:ascii="Garamond" w:hAnsi="Garamond"/>
-          <w:sz w:val="24"/>
-          <w:szCs w:val="24"/>
-        </w:rPr>
-      </w:pPr>
-      <w:ins w:id="30" w:author="NG Jun Xuan" w:date="2018-02-09T14:04:00Z">
+          <w:ins w:id="32" w:author="NG Jun Xuan" w:date="2018-02-09T14:04:00Z"/>
+          <w:rFonts w:ascii="Garamond" w:hAnsi="Garamond"/>
+          <w:sz w:val="24"/>
+          <w:szCs w:val="24"/>
+        </w:rPr>
+      </w:pPr>
+      <w:ins w:id="33" w:author="NG Jun Xuan" w:date="2018-02-09T14:04:00Z">
         <w:r>
           <w:rPr>
             <w:rFonts w:ascii="Garamond" w:hAnsi="Garamond"/>
@@ -7732,13 +6494,13 @@
         <w:spacing w:after="0" w:line="240" w:lineRule="auto"/>
         <w:outlineLvl w:val="0"/>
         <w:rPr>
-          <w:ins w:id="31" w:author="NG Jun Xuan" w:date="2018-02-09T14:04:00Z"/>
-          <w:rFonts w:ascii="Garamond" w:hAnsi="Garamond"/>
-          <w:sz w:val="24"/>
-          <w:szCs w:val="24"/>
-        </w:rPr>
-      </w:pPr>
-      <w:ins w:id="32" w:author="NG Jun Xuan" w:date="2018-02-09T14:04:00Z">
+          <w:ins w:id="34" w:author="NG Jun Xuan" w:date="2018-02-09T14:04:00Z"/>
+          <w:rFonts w:ascii="Garamond" w:hAnsi="Garamond"/>
+          <w:sz w:val="24"/>
+          <w:szCs w:val="24"/>
+        </w:rPr>
+      </w:pPr>
+      <w:ins w:id="35" w:author="NG Jun Xuan" w:date="2018-02-09T14:04:00Z">
         <w:r>
           <w:rPr>
             <w:rFonts w:ascii="Garamond" w:hAnsi="Garamond"/>
@@ -7759,13 +6521,13 @@
         <w:spacing w:after="0" w:line="240" w:lineRule="auto"/>
         <w:outlineLvl w:val="0"/>
         <w:rPr>
-          <w:ins w:id="33" w:author="NG Jun Xuan" w:date="2018-02-09T14:04:00Z"/>
-          <w:rFonts w:ascii="Garamond" w:hAnsi="Garamond"/>
-          <w:sz w:val="24"/>
-          <w:szCs w:val="24"/>
-        </w:rPr>
-      </w:pPr>
-      <w:ins w:id="34" w:author="NG Jun Xuan" w:date="2018-02-09T14:04:00Z">
+          <w:ins w:id="36" w:author="NG Jun Xuan" w:date="2018-02-09T14:04:00Z"/>
+          <w:rFonts w:ascii="Garamond" w:hAnsi="Garamond"/>
+          <w:sz w:val="24"/>
+          <w:szCs w:val="24"/>
+        </w:rPr>
+      </w:pPr>
+      <w:ins w:id="37" w:author="NG Jun Xuan" w:date="2018-02-09T14:04:00Z">
         <w:r>
           <w:rPr>
             <w:rFonts w:ascii="Garamond" w:hAnsi="Garamond"/>
@@ -7956,26 +6718,7 @@
           <w:lang w:val="en-US"/>
         </w:rPr>
         <w:tab/>
-      </w:r>
-      <w:proofErr w:type="spellStart"/>
-      <w:r>
-        <w:rPr>
-          <w:rFonts w:ascii="Garamond" w:hAnsi="Garamond"/>
-          <w:sz w:val="24"/>
-          <w:szCs w:val="24"/>
-          <w:lang w:val="en-US"/>
-        </w:rPr>
-        <w:t>i</w:t>
-      </w:r>
-      <w:proofErr w:type="spellEnd"/>
-      <w:r>
-        <w:rPr>
-          <w:rFonts w:ascii="Garamond" w:hAnsi="Garamond"/>
-          <w:sz w:val="24"/>
-          <w:szCs w:val="24"/>
-          <w:lang w:val="en-US"/>
-        </w:rPr>
-        <w:t>.</w:t>
+        <w:t>i.</w:t>
       </w:r>
       <w:r>
         <w:rPr>
@@ -8059,19 +6802,16 @@
           <w:sz w:val="24"/>
           <w:szCs w:val="24"/>
         </w:rPr>
-        <w:t xml:space="preserve">The </w:t>
-      </w:r>
-      <w:proofErr w:type="spellStart"/>
-      <w:r>
-        <w:rPr>
-          <w:rFonts w:ascii="Garamond" w:hAnsi="Garamond"/>
-          <w:i/>
-          <w:sz w:val="24"/>
-          <w:szCs w:val="24"/>
-        </w:rPr>
-        <w:t>Siskina</w:t>
-      </w:r>
-      <w:proofErr w:type="spellEnd"/>
+        <w:t xml:space="preserve">The Siskina </w:t>
+      </w:r>
+      <w:r>
+        <w:rPr>
+          <w:rFonts w:ascii="Garamond" w:hAnsi="Garamond"/>
+          <w:sz w:val="24"/>
+          <w:szCs w:val="24"/>
+        </w:rPr>
+        <w:t>[1979] AC 210</w:t>
+      </w:r>
       <w:r>
         <w:rPr>
           <w:rFonts w:ascii="Garamond" w:hAnsi="Garamond"/>
@@ -8081,23 +6821,6 @@
         </w:rPr>
         <w:t xml:space="preserve"> </w:t>
       </w:r>
-      <w:r>
-        <w:rPr>
-          <w:rFonts w:ascii="Garamond" w:hAnsi="Garamond"/>
-          <w:sz w:val="24"/>
-          <w:szCs w:val="24"/>
-        </w:rPr>
-        <w:t>[1979] AC 210</w:t>
-      </w:r>
-      <w:r>
-        <w:rPr>
-          <w:rFonts w:ascii="Garamond" w:hAnsi="Garamond"/>
-          <w:i/>
-          <w:sz w:val="24"/>
-          <w:szCs w:val="24"/>
-        </w:rPr>
-        <w:t xml:space="preserve"> </w:t>
-      </w:r>
     </w:p>
     <w:p>
       <w:pPr>
@@ -8125,27 +6848,7 @@
           <w:sz w:val="24"/>
           <w:szCs w:val="24"/>
         </w:rPr>
-        <w:t xml:space="preserve">Mercedes-Benz v </w:t>
-      </w:r>
-      <w:proofErr w:type="spellStart"/>
-      <w:r>
-        <w:rPr>
-          <w:rFonts w:ascii="Garamond" w:hAnsi="Garamond"/>
-          <w:i/>
-          <w:sz w:val="24"/>
-          <w:szCs w:val="24"/>
-        </w:rPr>
-        <w:t>Leiduck</w:t>
-      </w:r>
-      <w:proofErr w:type="spellEnd"/>
-      <w:r>
-        <w:rPr>
-          <w:rFonts w:ascii="Garamond" w:hAnsi="Garamond"/>
-          <w:i/>
-          <w:sz w:val="24"/>
-          <w:szCs w:val="24"/>
-        </w:rPr>
-        <w:t xml:space="preserve"> </w:t>
+        <w:t xml:space="preserve">Mercedes-Benz v Leiduck </w:t>
       </w:r>
       <w:r>
         <w:rPr>
@@ -8193,24 +6896,7 @@
           <w:szCs w:val="24"/>
         </w:rPr>
         <w:tab/>
-      </w:r>
-      <w:proofErr w:type="spellStart"/>
-      <w:r>
-        <w:rPr>
-          <w:rFonts w:ascii="Garamond" w:hAnsi="Garamond"/>
-          <w:sz w:val="24"/>
-          <w:szCs w:val="24"/>
-        </w:rPr>
-        <w:t>Cf</w:t>
-      </w:r>
-      <w:proofErr w:type="spellEnd"/>
-      <w:r>
-        <w:rPr>
-          <w:rFonts w:ascii="Garamond" w:hAnsi="Garamond"/>
-          <w:sz w:val="24"/>
-          <w:szCs w:val="24"/>
-        </w:rPr>
-        <w:t xml:space="preserve"> </w:t>
+        <w:t xml:space="preserve">Cf </w:t>
       </w:r>
       <w:r>
         <w:rPr>
@@ -8287,87 +6973,7 @@
           <w:sz w:val="24"/>
           <w:szCs w:val="24"/>
         </w:rPr>
-        <w:t xml:space="preserve">Multi-Code Electronics Industries (M) </w:t>
-      </w:r>
-      <w:proofErr w:type="spellStart"/>
-      <w:r>
-        <w:rPr>
-          <w:rFonts w:ascii="Garamond" w:hAnsi="Garamond"/>
-          <w:i/>
-          <w:sz w:val="24"/>
-          <w:szCs w:val="24"/>
-        </w:rPr>
-        <w:t>Sdn</w:t>
-      </w:r>
-      <w:proofErr w:type="spellEnd"/>
-      <w:r>
-        <w:rPr>
-          <w:rFonts w:ascii="Garamond" w:hAnsi="Garamond"/>
-          <w:i/>
-          <w:sz w:val="24"/>
-          <w:szCs w:val="24"/>
-        </w:rPr>
-        <w:t xml:space="preserve"> </w:t>
-      </w:r>
-      <w:proofErr w:type="spellStart"/>
-      <w:r>
-        <w:rPr>
-          <w:rFonts w:ascii="Garamond" w:hAnsi="Garamond"/>
-          <w:i/>
-          <w:sz w:val="24"/>
-          <w:szCs w:val="24"/>
-        </w:rPr>
-        <w:t>Bhd</w:t>
-      </w:r>
-      <w:proofErr w:type="spellEnd"/>
-      <w:r>
-        <w:rPr>
-          <w:rFonts w:ascii="Garamond" w:hAnsi="Garamond"/>
-          <w:i/>
-          <w:sz w:val="24"/>
-          <w:szCs w:val="24"/>
-        </w:rPr>
-        <w:t xml:space="preserve"> v </w:t>
-      </w:r>
-      <w:proofErr w:type="spellStart"/>
-      <w:r>
-        <w:rPr>
-          <w:rFonts w:ascii="Garamond" w:hAnsi="Garamond"/>
-          <w:i/>
-          <w:sz w:val="24"/>
-          <w:szCs w:val="24"/>
-        </w:rPr>
-        <w:t>Toh</w:t>
-      </w:r>
-      <w:proofErr w:type="spellEnd"/>
-      <w:r>
-        <w:rPr>
-          <w:rFonts w:ascii="Garamond" w:hAnsi="Garamond"/>
-          <w:i/>
-          <w:sz w:val="24"/>
-          <w:szCs w:val="24"/>
-        </w:rPr>
-        <w:t xml:space="preserve"> Chun </w:t>
-      </w:r>
-      <w:proofErr w:type="spellStart"/>
-      <w:r>
-        <w:rPr>
-          <w:rFonts w:ascii="Garamond" w:hAnsi="Garamond"/>
-          <w:i/>
-          <w:sz w:val="24"/>
-          <w:szCs w:val="24"/>
-        </w:rPr>
-        <w:t>Toh</w:t>
-      </w:r>
-      <w:proofErr w:type="spellEnd"/>
-      <w:r>
-        <w:rPr>
-          <w:rFonts w:ascii="Garamond" w:hAnsi="Garamond"/>
-          <w:i/>
-          <w:sz w:val="24"/>
-          <w:szCs w:val="24"/>
-        </w:rPr>
-        <w:t xml:space="preserve"> Gordon </w:t>
+        <w:t xml:space="preserve">Multi-Code Electronics Industries (M) Sdn Bhd v Toh Chun Toh Gordon </w:t>
       </w:r>
       <w:r>
         <w:rPr>
@@ -8390,7 +6996,6 @@
           <w:lang w:val="en-US"/>
         </w:rPr>
       </w:pPr>
-      <w:proofErr w:type="spellStart"/>
       <w:r>
         <w:rPr>
           <w:rFonts w:ascii="Garamond" w:hAnsi="Garamond"/>
@@ -8399,93 +7004,36 @@
           <w:szCs w:val="24"/>
           <w:lang w:val="en-US"/>
         </w:rPr>
-        <w:t>Trung</w:t>
-      </w:r>
-      <w:proofErr w:type="spellEnd"/>
-      <w:r>
-        <w:rPr>
-          <w:rFonts w:ascii="Garamond" w:hAnsi="Garamond"/>
-          <w:i/>
+        <w:t xml:space="preserve">Trung Nguyen Group Corp v Trung Nguyen International Pte Ltd </w:t>
+      </w:r>
+      <w:r>
+        <w:rPr>
+          <w:rFonts w:ascii="Garamond" w:hAnsi="Garamond"/>
           <w:sz w:val="24"/>
           <w:szCs w:val="24"/>
           <w:lang w:val="en-US"/>
         </w:rPr>
-        <w:t xml:space="preserve"> Nguyen Group Corp v </w:t>
-      </w:r>
-      <w:proofErr w:type="spellStart"/>
-      <w:r>
-        <w:rPr>
-          <w:rFonts w:ascii="Garamond" w:hAnsi="Garamond"/>
-          <w:i/>
+        <w:t>[2016] SGHC 256, [50]</w:t>
+      </w:r>
+    </w:p>
+    <w:p>
+      <w:pPr>
+        <w:spacing w:after="0" w:line="240" w:lineRule="auto"/>
+        <w:ind w:firstLine="720"/>
+        <w:jc w:val="both"/>
+        <w:rPr>
+          <w:rFonts w:ascii="Garamond" w:hAnsi="Garamond"/>
           <w:sz w:val="24"/>
           <w:szCs w:val="24"/>
           <w:lang w:val="en-US"/>
         </w:rPr>
-        <w:t>Trung</w:t>
-      </w:r>
-      <w:proofErr w:type="spellEnd"/>
-      <w:r>
-        <w:rPr>
-          <w:rFonts w:ascii="Garamond" w:hAnsi="Garamond"/>
-          <w:i/>
-          <w:sz w:val="24"/>
-          <w:szCs w:val="24"/>
-          <w:lang w:val="en-US"/>
-        </w:rPr>
-        <w:t xml:space="preserve"> Nguyen International </w:t>
-      </w:r>
-      <w:proofErr w:type="spellStart"/>
-      <w:r>
-        <w:rPr>
-          <w:rFonts w:ascii="Garamond" w:hAnsi="Garamond"/>
-          <w:i/>
-          <w:sz w:val="24"/>
-          <w:szCs w:val="24"/>
-          <w:lang w:val="en-US"/>
-        </w:rPr>
-        <w:t>Pte</w:t>
-      </w:r>
-      <w:proofErr w:type="spellEnd"/>
-      <w:r>
-        <w:rPr>
-          <w:rFonts w:ascii="Garamond" w:hAnsi="Garamond"/>
-          <w:i/>
-          <w:sz w:val="24"/>
-          <w:szCs w:val="24"/>
-          <w:lang w:val="en-US"/>
-        </w:rPr>
-        <w:t xml:space="preserve"> Ltd </w:t>
-      </w:r>
-      <w:r>
-        <w:rPr>
-          <w:rFonts w:ascii="Garamond" w:hAnsi="Garamond"/>
-          <w:sz w:val="24"/>
-          <w:szCs w:val="24"/>
-          <w:lang w:val="en-US"/>
-        </w:rPr>
-        <w:t>[2016] SGHC 256, [50]</w:t>
-      </w:r>
+      </w:pPr>
     </w:p>
     <w:p>
       <w:pPr>
         <w:spacing w:after="0" w:line="240" w:lineRule="auto"/>
         <w:ind w:firstLine="720"/>
         <w:jc w:val="both"/>
-        <w:rPr>
-          <w:rFonts w:ascii="Garamond" w:hAnsi="Garamond"/>
-          <w:sz w:val="24"/>
-          <w:szCs w:val="24"/>
-          <w:lang w:val="en-US"/>
-        </w:rPr>
-      </w:pPr>
-      <w:bookmarkStart w:id="35" w:name="_GoBack"/>
-      <w:bookmarkEnd w:id="35"/>
-    </w:p>
-    <w:p>
-      <w:pPr>
-        <w:spacing w:after="0" w:line="240" w:lineRule="auto"/>
-        <w:ind w:firstLine="720"/>
-        <w:jc w:val="both"/>
         <w:outlineLvl w:val="0"/>
         <w:rPr>
           <w:rFonts w:ascii="Garamond" w:hAnsi="Garamond"/>
@@ -8493,23 +7041,13 @@
           <w:szCs w:val="24"/>
         </w:rPr>
       </w:pPr>
-      <w:proofErr w:type="spellStart"/>
-      <w:r>
-        <w:rPr>
-          <w:rFonts w:ascii="Garamond" w:hAnsi="Garamond"/>
-          <w:sz w:val="24"/>
-          <w:szCs w:val="24"/>
-        </w:rPr>
-        <w:t>Cf</w:t>
-      </w:r>
-      <w:proofErr w:type="spellEnd"/>
-      <w:r>
-        <w:rPr>
-          <w:rFonts w:ascii="Garamond" w:hAnsi="Garamond"/>
-          <w:sz w:val="24"/>
-          <w:szCs w:val="24"/>
-        </w:rPr>
-        <w:t xml:space="preserve"> s 12A </w:t>
+      <w:r>
+        <w:rPr>
+          <w:rFonts w:ascii="Garamond" w:hAnsi="Garamond"/>
+          <w:sz w:val="24"/>
+          <w:szCs w:val="24"/>
+        </w:rPr>
+        <w:t xml:space="preserve">Cf s 12A </w:t>
       </w:r>
       <w:r>
         <w:rPr>

</xml_diff>